<commit_message>
Commit segunda Entrega TP Integrador
</commit_message>
<xml_diff>
--- a/2W2/G06/TrabajoPracticoIntegrador/2019_MSI_2W2_G06_TPI.docx
+++ b/2W2/G06/TrabajoPracticoIntegrador/2019_MSI_2W2_G06_TPI.docx
@@ -1,6 +1,6 @@
 
 <file path=word/document.xml><?xml version="1.0" encoding="utf-8"?>
-<w:document xmlns:wpc="http://schemas.microsoft.com/office/word/2010/wordprocessingCanvas" xmlns:mc="http://schemas.openxmlformats.org/markup-compatibility/2006" xmlns:o="urn:schemas-microsoft-com:office:office" xmlns:r="http://schemas.openxmlformats.org/officeDocument/2006/relationships" xmlns:m="http://schemas.openxmlformats.org/officeDocument/2006/math" xmlns:v="urn:schemas-microsoft-com:vml" xmlns:wp14="http://schemas.microsoft.com/office/word/2010/wordprocessingDrawing" xmlns:wp="http://schemas.openxmlformats.org/drawingml/2006/wordprocessingDrawing" xmlns:w10="urn:schemas-microsoft-com:office:word" xmlns:w="http://schemas.openxmlformats.org/wordprocessingml/2006/main" xmlns:w14="http://schemas.microsoft.com/office/word/2010/wordml" xmlns:wpg="http://schemas.microsoft.com/office/word/2010/wordprocessingGroup" xmlns:wpi="http://schemas.microsoft.com/office/word/2010/wordprocessingInk" xmlns:wne="http://schemas.microsoft.com/office/word/2006/wordml" xmlns:wps="http://schemas.microsoft.com/office/word/2010/wordprocessingShape" mc:Ignorable="w14 wp14">
+<w:document xmlns:wpc="http://schemas.microsoft.com/office/word/2010/wordprocessingCanvas" xmlns:cx="http://schemas.microsoft.com/office/drawing/2014/chartex" xmlns:cx1="http://schemas.microsoft.com/office/drawing/2015/9/8/chartex" xmlns:mc="http://schemas.openxmlformats.org/markup-compatibility/2006" xmlns:o="urn:schemas-microsoft-com:office:office" xmlns:r="http://schemas.openxmlformats.org/officeDocument/2006/relationships" xmlns:m="http://schemas.openxmlformats.org/officeDocument/2006/math" xmlns:v="urn:schemas-microsoft-com:vml" xmlns:wp14="http://schemas.microsoft.com/office/word/2010/wordprocessingDrawing" xmlns:wp="http://schemas.openxmlformats.org/drawingml/2006/wordprocessingDrawing" xmlns:w10="urn:schemas-microsoft-com:office:word" xmlns:w="http://schemas.openxmlformats.org/wordprocessingml/2006/main" xmlns:w14="http://schemas.microsoft.com/office/word/2010/wordml" xmlns:w15="http://schemas.microsoft.com/office/word/2012/wordml" xmlns:w16se="http://schemas.microsoft.com/office/word/2015/wordml/symex" xmlns:wpg="http://schemas.microsoft.com/office/word/2010/wordprocessingGroup" xmlns:wpi="http://schemas.microsoft.com/office/word/2010/wordprocessingInk" xmlns:wne="http://schemas.microsoft.com/office/word/2006/wordml" xmlns:wps="http://schemas.microsoft.com/office/word/2010/wordprocessingShape" mc:Ignorable="w14 w15 w16se wp14">
   <w:background w:color="FFFFFF" w:themeColor="background1"/>
   <w:body>
     <w:p>
@@ -44,7 +44,7 @@
                     <pic:cNvPicPr/>
                   </pic:nvPicPr>
                   <pic:blipFill rotWithShape="1">
-                    <a:blip r:embed="rId10">
+                    <a:blip r:embed="rId9">
                       <a:extLst>
                         <a:ext uri="{28A0092B-C50C-407E-A947-70E740481C1C}">
                           <a14:useLocalDpi xmlns:a14="http://schemas.microsoft.com/office/drawing/2010/main" val="0"/>
@@ -197,7 +197,7 @@
                     <pic:cNvPicPr/>
                   </pic:nvPicPr>
                   <pic:blipFill>
-                    <a:blip r:embed="rId11">
+                    <a:blip r:embed="rId10">
                       <a:extLst>
                         <a:ext uri="{28A0092B-C50C-407E-A947-70E740481C1C}">
                           <a14:useLocalDpi xmlns:a14="http://schemas.microsoft.com/office/drawing/2010/main" val="0"/>
@@ -3055,13 +3055,18 @@
         <w:jc w:val="both"/>
       </w:pPr>
       <w:r>
-        <w:t>El trabajo está compuesto por cuatro entregas de acuerdo a lo previsto se entregará hasta la segunda</w:t>
-      </w:r>
-      <w:r>
-        <w:t xml:space="preserve">. </w:t>
-      </w:r>
-      <w:r>
-        <w:t xml:space="preserve">En la primera se realiza un diagnóstico del objetivo, limite, alcance y requerimientos para el desarrollo del Sistema. En la segunda entrega se realiza una calendarización de las tareas a desarrollar durante el proyecto, con un informe de la factibilidad, su viabilidad y el plan de riesgo ante problemas durante su desarrollo. </w:t>
+        <w:t xml:space="preserve">El trabajo está compuesto por cuatro entregas de acuerdo a lo previsto se entregará hasta la segunda. </w:t>
+      </w:r>
+      <w:r>
+        <w:t>En la primera se realiza un diagnóstico del objetivo, limite, alcance y requerimientos para el desarrollo del Sistema. En la segunda entrega se realiza una calendarización de las tareas a d</w:t>
+      </w:r>
+      <w:r>
+        <w:t xml:space="preserve">esarrollar durante el proyecto, </w:t>
+      </w:r>
+      <w:bookmarkStart w:id="3" w:name="_GoBack"/>
+      <w:bookmarkEnd w:id="3"/>
+      <w:r>
+        <w:t xml:space="preserve">con un informe de la factibilidad, su viabilidad y el plan de riesgo ante problemas durante su desarrollo. </w:t>
       </w:r>
     </w:p>
     <w:p>
@@ -3085,14 +3090,14 @@
       <w:pPr>
         <w:pStyle w:val="Ttulo1"/>
       </w:pPr>
-      <w:bookmarkStart w:id="3" w:name="_Toc21354409"/>
-      <w:bookmarkStart w:id="4" w:name="_Toc21975226"/>
+      <w:bookmarkStart w:id="4" w:name="_Toc21354409"/>
+      <w:bookmarkStart w:id="5" w:name="_Toc21975226"/>
       <w:r>
         <w:lastRenderedPageBreak/>
         <w:t>Consigna</w:t>
       </w:r>
-      <w:bookmarkEnd w:id="3"/>
       <w:bookmarkEnd w:id="4"/>
+      <w:bookmarkEnd w:id="5"/>
     </w:p>
     <w:p>
       <w:pPr>
@@ -3117,7 +3122,7 @@
           <w:szCs w:val="28"/>
         </w:rPr>
       </w:pPr>
-      <w:bookmarkStart w:id="5" w:name="_Toc21354410"/>
+      <w:bookmarkStart w:id="6" w:name="_Toc21354410"/>
       <w:r>
         <w:rPr>
           <w:b/>
@@ -3158,7 +3163,7 @@
         </w:rPr>
         <w:t>:</w:t>
       </w:r>
-      <w:bookmarkEnd w:id="5"/>
+      <w:bookmarkEnd w:id="6"/>
       <w:r>
         <w:rPr>
           <w:b/>
@@ -3268,8 +3273,8 @@
       <w:pPr>
         <w:pStyle w:val="Ttulo1"/>
       </w:pPr>
-      <w:bookmarkStart w:id="6" w:name="_Toc21354411"/>
-      <w:bookmarkStart w:id="7" w:name="_Toc21975227"/>
+      <w:bookmarkStart w:id="7" w:name="_Toc21354411"/>
+      <w:bookmarkStart w:id="8" w:name="_Toc21975227"/>
       <w:r>
         <w:lastRenderedPageBreak/>
         <w:t>O</w:t>
@@ -3280,8 +3285,8 @@
       <w:r>
         <w:t>:</w:t>
       </w:r>
-      <w:bookmarkEnd w:id="6"/>
       <w:bookmarkEnd w:id="7"/>
+      <w:bookmarkEnd w:id="8"/>
     </w:p>
     <w:p>
       <w:pPr>
@@ -3320,16 +3325,16 @@
       <w:pPr>
         <w:pStyle w:val="Ttulo1"/>
       </w:pPr>
-      <w:bookmarkStart w:id="8" w:name="_Toc21354412"/>
-      <w:bookmarkStart w:id="9" w:name="_Toc21975228"/>
+      <w:bookmarkStart w:id="9" w:name="_Toc21354412"/>
+      <w:bookmarkStart w:id="10" w:name="_Toc21975228"/>
       <w:r>
         <w:t>Límites</w:t>
       </w:r>
       <w:r>
         <w:t>:</w:t>
       </w:r>
-      <w:bookmarkEnd w:id="8"/>
       <w:bookmarkEnd w:id="9"/>
+      <w:bookmarkEnd w:id="10"/>
     </w:p>
     <w:p>
       <w:pPr>
@@ -3353,13 +3358,13 @@
       <w:pPr>
         <w:pStyle w:val="Ttulo1"/>
       </w:pPr>
-      <w:bookmarkStart w:id="10" w:name="_Toc21354413"/>
-      <w:bookmarkStart w:id="11" w:name="_Toc21975229"/>
+      <w:bookmarkStart w:id="11" w:name="_Toc21354413"/>
+      <w:bookmarkStart w:id="12" w:name="_Toc21975229"/>
       <w:r>
         <w:t>Alcances:</w:t>
       </w:r>
-      <w:bookmarkEnd w:id="10"/>
       <w:bookmarkEnd w:id="11"/>
+      <w:bookmarkEnd w:id="12"/>
     </w:p>
     <w:p>
       <w:pPr>
@@ -4093,8 +4098,8 @@
         <w:lastRenderedPageBreak/>
         <w:tab/>
       </w:r>
-      <w:bookmarkStart w:id="12" w:name="_Toc21354414"/>
-      <w:bookmarkStart w:id="13" w:name="_Toc21975230"/>
+      <w:bookmarkStart w:id="13" w:name="_Toc21354414"/>
+      <w:bookmarkStart w:id="14" w:name="_Toc21975230"/>
       <w:r>
         <w:t xml:space="preserve">Requerimientos </w:t>
       </w:r>
@@ -4104,8 +4109,8 @@
       <w:r>
         <w:t>Funcionales</w:t>
       </w:r>
-      <w:bookmarkEnd w:id="12"/>
       <w:bookmarkEnd w:id="13"/>
+      <w:bookmarkEnd w:id="14"/>
     </w:p>
     <w:p>
       <w:pPr>
@@ -4678,7 +4683,7 @@
           <w:szCs w:val="48"/>
         </w:rPr>
       </w:pPr>
-      <w:bookmarkStart w:id="14" w:name="_Toc21354415"/>
+      <w:bookmarkStart w:id="15" w:name="_Toc21354415"/>
       <w:r>
         <w:br w:type="page"/>
       </w:r>
@@ -4687,7 +4692,7 @@
       <w:pPr>
         <w:pStyle w:val="Ttulo1"/>
       </w:pPr>
-      <w:bookmarkStart w:id="15" w:name="_Toc21975231"/>
+      <w:bookmarkStart w:id="16" w:name="_Toc21975231"/>
       <w:r>
         <w:lastRenderedPageBreak/>
         <w:t xml:space="preserve">Requerimientos </w:t>
@@ -4698,8 +4703,8 @@
       <w:r>
         <w:t>No funcionales:</w:t>
       </w:r>
-      <w:bookmarkEnd w:id="14"/>
       <w:bookmarkEnd w:id="15"/>
+      <w:bookmarkEnd w:id="16"/>
     </w:p>
     <w:tbl>
       <w:tblPr>
@@ -5458,7 +5463,7 @@
           <w:szCs w:val="32"/>
         </w:rPr>
       </w:pPr>
-      <w:bookmarkStart w:id="16" w:name="_Toc21975232"/>
+      <w:bookmarkStart w:id="17" w:name="_Toc21975232"/>
       <w:r>
         <w:rPr>
           <w:rFonts w:eastAsia="Times New Roman" w:cs="Courier New"/>
@@ -5468,7 +5473,7 @@
         <w:lastRenderedPageBreak/>
         <w:t>Planificación del Proyecto</w:t>
       </w:r>
-      <w:bookmarkEnd w:id="16"/>
+      <w:bookmarkEnd w:id="17"/>
     </w:p>
     <w:p>
       <w:r>
@@ -5520,7 +5525,7 @@
                     </pic:cNvPicPr>
                   </pic:nvPicPr>
                   <pic:blipFill>
-                    <a:blip r:embed="rId12">
+                    <a:blip r:embed="rId11">
                       <a:extLst>
                         <a:ext uri="{28A0092B-C50C-407E-A947-70E740481C1C}">
                           <a14:useLocalDpi xmlns:a14="http://schemas.microsoft.com/office/drawing/2010/main" val="0"/>
@@ -5581,7 +5586,7 @@
           <w:szCs w:val="32"/>
         </w:rPr>
       </w:pPr>
-      <w:bookmarkStart w:id="17" w:name="_Toc21975233"/>
+      <w:bookmarkStart w:id="18" w:name="_Toc21975233"/>
       <w:r>
         <w:rPr>
           <w:rFonts w:eastAsia="Times New Roman" w:cs="Courier New"/>
@@ -5591,7 +5596,7 @@
         <w:lastRenderedPageBreak/>
         <w:t>Informe de Factibilidad</w:t>
       </w:r>
-      <w:bookmarkEnd w:id="17"/>
+      <w:bookmarkEnd w:id="18"/>
     </w:p>
     <w:p>
       <w:pPr>
@@ -5600,7 +5605,7 @@
           <w:u w:val="single"/>
         </w:rPr>
       </w:pPr>
-      <w:bookmarkStart w:id="18" w:name="_Toc21975234"/>
+      <w:bookmarkStart w:id="19" w:name="_Toc21975234"/>
       <w:r>
         <w:rPr>
           <w:u w:val="single"/>
@@ -5616,7 +5621,7 @@
         </w:rPr>
         <w:t>Técnica:</w:t>
       </w:r>
-      <w:bookmarkEnd w:id="18"/>
+      <w:bookmarkEnd w:id="19"/>
     </w:p>
     <w:p>
       <w:pPr>
@@ -5800,21 +5805,7 @@
         <w:rPr>
           <w:shd w:val="clear" w:color="auto" w:fill="FFFFFF"/>
         </w:rPr>
-        <w:t xml:space="preserve">as </w:t>
-      </w:r>
-      <w:proofErr w:type="spellStart"/>
-      <w:r>
-        <w:rPr>
-          <w:shd w:val="clear" w:color="auto" w:fill="FFFFFF"/>
-        </w:rPr>
-        <w:t>vulneralidades</w:t>
-      </w:r>
-      <w:proofErr w:type="spellEnd"/>
-      <w:r>
-        <w:rPr>
-          <w:shd w:val="clear" w:color="auto" w:fill="FFFFFF"/>
-        </w:rPr>
-        <w:t xml:space="preserve"> son detectadas y corregidas más rápidamente que cualquier otro sistema operativo. Lo cual nos servirá si en un futuro se nos presentan problemas. También se requerirán diversos antivirus como AVG o Norton para evitar todo tipo de amenazas a la  computadora.</w:t>
+        <w:t>as vulneralidades son detectadas y corregidas más rápidamente que cualquier otro sistema operativo. Lo cual nos servirá si en un futuro se nos presentan problemas. También se requerirán diversos antivirus como AVG o Norton para evitar todo tipo de amenazas a la  computadora.</w:t>
       </w:r>
     </w:p>
     <w:p>
@@ -5842,7 +5833,7 @@
           <w:shd w:val="clear" w:color="auto" w:fill="FFFFFF"/>
         </w:rPr>
       </w:pPr>
-      <w:bookmarkStart w:id="19" w:name="_Toc21975235"/>
+      <w:bookmarkStart w:id="20" w:name="_Toc21975235"/>
       <w:r>
         <w:rPr>
           <w:u w:val="single"/>
@@ -5864,7 +5855,7 @@
         </w:rPr>
         <w:t>Económica</w:t>
       </w:r>
-      <w:bookmarkEnd w:id="19"/>
+      <w:bookmarkEnd w:id="20"/>
     </w:p>
     <w:p>
       <w:pPr>
@@ -5975,23 +5966,13 @@
                 <w:highlight w:val="cyan"/>
               </w:rPr>
             </w:pPr>
-            <w:proofErr w:type="spellStart"/>
             <w:r>
               <w:rPr>
                 <w:b/>
                 <w:sz w:val="20"/>
                 <w:szCs w:val="20"/>
               </w:rPr>
-              <w:t>Cant</w:t>
-            </w:r>
-            <w:proofErr w:type="spellEnd"/>
-            <w:r>
-              <w:rPr>
-                <w:b/>
-                <w:sz w:val="20"/>
-                <w:szCs w:val="20"/>
-              </w:rPr>
-              <w:t>.</w:t>
+              <w:t>Cant.</w:t>
             </w:r>
             <w:r>
               <w:rPr>
@@ -6032,17 +6013,8 @@
                 <w:szCs w:val="20"/>
               </w:rPr>
               <w:br/>
-            </w:r>
-            <w:proofErr w:type="spellStart"/>
-            <w:r>
-              <w:rPr>
-                <w:b/>
-                <w:sz w:val="20"/>
-                <w:szCs w:val="20"/>
-              </w:rPr>
               <w:t>Hrs</w:t>
             </w:r>
-            <w:proofErr w:type="spellEnd"/>
           </w:p>
         </w:tc>
         <w:tc>
@@ -6058,7 +6030,6 @@
                 <w:szCs w:val="20"/>
               </w:rPr>
             </w:pPr>
-            <w:proofErr w:type="spellStart"/>
             <w:r>
               <w:rPr>
                 <w:b/>
@@ -6067,7 +6038,6 @@
               </w:rPr>
               <w:t>Ago</w:t>
             </w:r>
-            <w:proofErr w:type="spellEnd"/>
           </w:p>
         </w:tc>
         <w:tc>
@@ -6083,7 +6053,6 @@
                 <w:szCs w:val="20"/>
               </w:rPr>
             </w:pPr>
-            <w:proofErr w:type="spellStart"/>
             <w:r>
               <w:rPr>
                 <w:b/>
@@ -6092,7 +6061,6 @@
               </w:rPr>
               <w:t>Sep</w:t>
             </w:r>
-            <w:proofErr w:type="spellEnd"/>
           </w:p>
         </w:tc>
         <w:tc>
@@ -6192,17 +6160,8 @@
                 <w:szCs w:val="20"/>
               </w:rPr>
               <w:br/>
-            </w:r>
-            <w:proofErr w:type="spellStart"/>
-            <w:r>
-              <w:rPr>
-                <w:b/>
-                <w:sz w:val="20"/>
-                <w:szCs w:val="20"/>
-              </w:rPr>
               <w:t>Hrs</w:t>
             </w:r>
-            <w:proofErr w:type="spellEnd"/>
           </w:p>
         </w:tc>
         <w:tc>
@@ -7925,23 +7884,13 @@
                 <w:highlight w:val="cyan"/>
               </w:rPr>
             </w:pPr>
-            <w:proofErr w:type="spellStart"/>
             <w:r>
               <w:rPr>
                 <w:b/>
                 <w:sz w:val="20"/>
                 <w:szCs w:val="20"/>
               </w:rPr>
-              <w:t>Cant</w:t>
-            </w:r>
-            <w:proofErr w:type="spellEnd"/>
-            <w:r>
-              <w:rPr>
-                <w:b/>
-                <w:sz w:val="20"/>
-                <w:szCs w:val="20"/>
-              </w:rPr>
-              <w:t>.</w:t>
+              <w:t>Cant.</w:t>
             </w:r>
             <w:r>
               <w:rPr>
@@ -7983,17 +7932,8 @@
                 <w:szCs w:val="20"/>
               </w:rPr>
               <w:br/>
-            </w:r>
-            <w:proofErr w:type="spellStart"/>
-            <w:r>
-              <w:rPr>
-                <w:b/>
-                <w:sz w:val="20"/>
-                <w:szCs w:val="20"/>
-              </w:rPr>
               <w:t>Hrs</w:t>
             </w:r>
-            <w:proofErr w:type="spellEnd"/>
           </w:p>
         </w:tc>
         <w:tc>
@@ -8010,7 +7950,6 @@
                 <w:szCs w:val="20"/>
               </w:rPr>
             </w:pPr>
-            <w:proofErr w:type="spellStart"/>
             <w:r>
               <w:rPr>
                 <w:b/>
@@ -8019,7 +7958,6 @@
               </w:rPr>
               <w:t>Ago</w:t>
             </w:r>
-            <w:proofErr w:type="spellEnd"/>
           </w:p>
         </w:tc>
         <w:tc>
@@ -8036,7 +7974,6 @@
                 <w:szCs w:val="20"/>
               </w:rPr>
             </w:pPr>
-            <w:proofErr w:type="spellStart"/>
             <w:r>
               <w:rPr>
                 <w:b/>
@@ -8045,7 +7982,6 @@
               </w:rPr>
               <w:t>Sep</w:t>
             </w:r>
-            <w:proofErr w:type="spellEnd"/>
           </w:p>
         </w:tc>
         <w:tc>
@@ -8149,17 +8085,8 @@
                 <w:szCs w:val="20"/>
               </w:rPr>
               <w:br/>
-            </w:r>
-            <w:proofErr w:type="spellStart"/>
-            <w:r>
-              <w:rPr>
-                <w:b/>
-                <w:sz w:val="20"/>
-                <w:szCs w:val="20"/>
-              </w:rPr>
               <w:t>Hrs</w:t>
             </w:r>
-            <w:proofErr w:type="spellEnd"/>
           </w:p>
         </w:tc>
         <w:tc>
@@ -8220,20 +8147,8 @@
                 <w:szCs w:val="20"/>
                 <w:shd w:val="clear" w:color="auto" w:fill="FFFFFF"/>
               </w:rPr>
-              <w:t xml:space="preserve">Capacitación </w:t>
-            </w:r>
-            <w:proofErr w:type="spellStart"/>
-            <w:r>
-              <w:rPr>
-                <w:rFonts w:cstheme="minorHAnsi"/>
-                <w:color w:val="000000" w:themeColor="text1"/>
-                <w:sz w:val="20"/>
-                <w:szCs w:val="20"/>
-                <w:shd w:val="clear" w:color="auto" w:fill="FFFFFF"/>
-              </w:rPr>
-              <w:t>Testing</w:t>
-            </w:r>
-            <w:proofErr w:type="spellEnd"/>
+              <w:t>Capacitación Testing</w:t>
+            </w:r>
           </w:p>
         </w:tc>
         <w:tc>
@@ -8504,18 +8419,7 @@
                 <w:szCs w:val="20"/>
                 <w:shd w:val="clear" w:color="auto" w:fill="FFFFFF"/>
               </w:rPr>
-              <w:t>Capacitación Back-</w:t>
-            </w:r>
-            <w:proofErr w:type="spellStart"/>
-            <w:r>
-              <w:rPr>
-                <w:rFonts w:cstheme="minorHAnsi"/>
-                <w:color w:val="000000" w:themeColor="text1"/>
-                <w:sz w:val="20"/>
-                <w:szCs w:val="20"/>
-                <w:shd w:val="clear" w:color="auto" w:fill="FFFFFF"/>
-              </w:rPr>
-              <w:t>E</w:t>
+              <w:t>Capacitación Back-E</w:t>
             </w:r>
             <w:r>
               <w:rPr>
@@ -8527,7 +8431,6 @@
               </w:rPr>
               <w:t>nd</w:t>
             </w:r>
-            <w:proofErr w:type="spellEnd"/>
           </w:p>
         </w:tc>
         <w:tc>
@@ -8798,18 +8701,7 @@
                 <w:szCs w:val="20"/>
                 <w:shd w:val="clear" w:color="auto" w:fill="FFFFFF"/>
               </w:rPr>
-              <w:t>Capacitación Front-</w:t>
-            </w:r>
-            <w:proofErr w:type="spellStart"/>
-            <w:r>
-              <w:rPr>
-                <w:rFonts w:cstheme="minorHAnsi"/>
-                <w:color w:val="000000" w:themeColor="text1"/>
-                <w:sz w:val="20"/>
-                <w:szCs w:val="20"/>
-                <w:shd w:val="clear" w:color="auto" w:fill="FFFFFF"/>
-              </w:rPr>
-              <w:t>E</w:t>
+              <w:t>Capacitación Front-E</w:t>
             </w:r>
             <w:r>
               <w:rPr>
@@ -8821,7 +8713,6 @@
               </w:rPr>
               <w:t>nd</w:t>
             </w:r>
-            <w:proofErr w:type="spellEnd"/>
           </w:p>
         </w:tc>
         <w:tc>
@@ -9987,23 +9878,13 @@
                 <w:highlight w:val="cyan"/>
               </w:rPr>
             </w:pPr>
-            <w:proofErr w:type="spellStart"/>
             <w:r>
               <w:rPr>
                 <w:b/>
                 <w:sz w:val="20"/>
                 <w:szCs w:val="20"/>
               </w:rPr>
-              <w:t>Cant</w:t>
-            </w:r>
-            <w:proofErr w:type="spellEnd"/>
-            <w:r>
-              <w:rPr>
-                <w:b/>
-                <w:sz w:val="20"/>
-                <w:szCs w:val="20"/>
-              </w:rPr>
-              <w:t>.</w:t>
+              <w:t>Cant.</w:t>
             </w:r>
           </w:p>
         </w:tc>
@@ -10053,7 +9934,6 @@
                 <w:szCs w:val="20"/>
               </w:rPr>
             </w:pPr>
-            <w:proofErr w:type="spellStart"/>
             <w:r>
               <w:rPr>
                 <w:b/>
@@ -10062,7 +9942,6 @@
               </w:rPr>
               <w:t>Ago</w:t>
             </w:r>
-            <w:proofErr w:type="spellEnd"/>
           </w:p>
         </w:tc>
         <w:tc>
@@ -10079,7 +9958,6 @@
                 <w:szCs w:val="20"/>
               </w:rPr>
             </w:pPr>
-            <w:proofErr w:type="spellStart"/>
             <w:r>
               <w:rPr>
                 <w:b/>
@@ -10088,7 +9966,6 @@
               </w:rPr>
               <w:t>Sep</w:t>
             </w:r>
-            <w:proofErr w:type="spellEnd"/>
           </w:p>
         </w:tc>
         <w:tc>
@@ -11097,7 +10974,7 @@
           <w:u w:val="single"/>
         </w:rPr>
       </w:pPr>
-      <w:bookmarkStart w:id="20" w:name="_Toc21975236"/>
+      <w:bookmarkStart w:id="21" w:name="_Toc21975236"/>
       <w:r>
         <w:rPr>
           <w:u w:val="single"/>
@@ -11113,78 +10990,6 @@
           <w:u w:val="single"/>
         </w:rPr>
         <w:t>Operativa:</w:t>
-      </w:r>
-      <w:bookmarkEnd w:id="20"/>
-    </w:p>
-    <w:p>
-      <w:pPr>
-        <w:ind w:firstLine="720"/>
-        <w:jc w:val="both"/>
-      </w:pPr>
-      <w:r>
-        <w:t>La Factibilidad Operativa permite predecir, si se podrá implementar el sistema propuesto, aprovechando las facultades del mismo. Su correcto funcionamiento está sujeto a la capacidad operativa de los empleados destinados utilizar el sistema por lo que es imprescindible su capacitación en el uso de este sistema. En ocasiones algunos empleados y sus organizaciones son resistentes al cambio, esto compromete la implementación del mismo. Basado en nuestras entrevistas con el personal de la organización se cree que tanto la organización en cuestión como su personal no presentan resistencia a la implementación del sistema.</w:t>
-      </w:r>
-    </w:p>
-    <w:p>
-      <w:pPr>
-        <w:ind w:firstLine="720"/>
-        <w:jc w:val="both"/>
-      </w:pPr>
-      <w:r>
-        <w:t>En todo caso se realizara un relevamiento a para darle seguimiento a la inserción del sistema en la organización y así determinar si fue exitosa o no, también conocer el nivel de familiarización de los usuario con el sistema, es decir, si los usuarios aceptaron de forma exitosa al siste</w:t>
-      </w:r>
-      <w:r>
-        <w:t>ma.</w:t>
-      </w:r>
-    </w:p>
-    <w:p>
-      <w:pPr>
-        <w:ind w:firstLine="720"/>
-        <w:jc w:val="both"/>
-      </w:pPr>
-      <w:r>
-        <w:t xml:space="preserve">Se procederá a entrevistas con los usuarios para recibir </w:t>
-      </w:r>
-      <w:proofErr w:type="spellStart"/>
-      <w:r>
-        <w:t>feedback</w:t>
-      </w:r>
-      <w:proofErr w:type="spellEnd"/>
-      <w:r>
-        <w:t xml:space="preserve"> de su integración con el sistema contando con su opinión para futuras mejoras del entorno de trabajo e interfaz del sistema.</w:t>
-      </w:r>
-    </w:p>
-    <w:p>
-      <w:pPr>
-        <w:pStyle w:val="Ttulo2"/>
-        <w:rPr>
-          <w:u w:val="single"/>
-        </w:rPr>
-      </w:pPr>
-      <w:bookmarkStart w:id="21" w:name="_Toc21975237"/>
-      <w:r>
-        <w:rPr>
-          <w:u w:val="single"/>
-        </w:rPr>
-        <w:t>Análisis</w:t>
-      </w:r>
-      <w:r>
-        <w:t xml:space="preserve"> </w:t>
-      </w:r>
-      <w:r>
-        <w:rPr>
-          <w:u w:val="single"/>
-        </w:rPr>
-        <w:t>de</w:t>
-      </w:r>
-      <w:r>
-        <w:t xml:space="preserve"> </w:t>
-      </w:r>
-      <w:r>
-        <w:rPr>
-          <w:u w:val="single"/>
-        </w:rPr>
-        <w:t>Viabilidad:</w:t>
       </w:r>
       <w:bookmarkEnd w:id="21"/>
     </w:p>
@@ -11194,7 +10999,7 @@
         <w:jc w:val="both"/>
       </w:pPr>
       <w:r>
-        <w:t>Se considera que este proyecto es viable porque a partir de los análisis de factibilidad correspondientes sabemos que la empresa cuenta con la tecnología necesaria para la implementación. Por tal motivo la inversión económica es mínima debido a que solo será necesaria la adquisición de licencias de software que se desee complementar con nuestro sistema.</w:t>
+        <w:t>La Factibilidad Operativa permite predecir, si se podrá implementar el sistema propuesto, aprovechando las facultades del mismo. Su correcto funcionamiento está sujeto a la capacidad operativa de los empleados destinados utilizar el sistema por lo que es imprescindible su capacitación en el uso de este sistema. En ocasiones algunos empleados y sus organizaciones son resistentes al cambio, esto compromete la implementación del mismo. Basado en nuestras entrevistas con el personal de la organización se cree que tanto la organización en cuestión como su personal no presentan resistencia a la implementación del sistema.</w:t>
       </w:r>
     </w:p>
     <w:p>
@@ -11203,7 +11008,10 @@
         <w:jc w:val="both"/>
       </w:pPr>
       <w:r>
-        <w:t>El tiempo estimado para el desarrollo del Sistema se encuentra perfectamente establecido en relación a los requerimientos analizados, de haber modificaciones se cuenta con un margen para este tipo de oportunidades.</w:t>
+        <w:t>En todo caso se realizara un relevamiento a para darle seguimiento a la inserción del sistema en la organización y así determinar si fue exitosa o no, también conocer el nivel de familiarización de los usuario con el sistema, es decir, si los usuarios aceptaron de forma exitosa al siste</w:t>
+      </w:r>
+      <w:r>
+        <w:t>ma.</w:t>
       </w:r>
     </w:p>
     <w:p>
@@ -11212,31 +11020,92 @@
         <w:jc w:val="both"/>
       </w:pPr>
       <w:r>
-        <w:t>En cuanto a la capacitación a los usuarios de la empresa será brindada por una persona de nuestro equipo de desarrollo para que puedan evacuar todas las dudas que surjan en el momento o en un futuro. Además de que se contará con los correspondientes manuales de usuario como soporte a la herramienta.</w:t>
+        <w:t>Se procederá a entrevistas con los usuarios para recibir feedback de su integración con el sistema contando con su opinión para futuras mejoras del entorno de trabajo e interfaz del sistema.</w:t>
       </w:r>
     </w:p>
     <w:p>
       <w:pPr>
         <w:pStyle w:val="Ttulo2"/>
-      </w:pPr>
-      <w:bookmarkStart w:id="22" w:name="_Toc21975238"/>
-      <w:r>
-        <w:lastRenderedPageBreak/>
-        <w:t>Análisis DAFO:</w:t>
+        <w:rPr>
+          <w:u w:val="single"/>
+        </w:rPr>
+      </w:pPr>
+      <w:bookmarkStart w:id="22" w:name="_Toc21975237"/>
+      <w:r>
+        <w:rPr>
+          <w:u w:val="single"/>
+        </w:rPr>
+        <w:t>Análisis</w:t>
+      </w:r>
+      <w:r>
+        <w:t xml:space="preserve"> </w:t>
+      </w:r>
+      <w:r>
+        <w:rPr>
+          <w:u w:val="single"/>
+        </w:rPr>
+        <w:t>de</w:t>
+      </w:r>
+      <w:r>
+        <w:t xml:space="preserve"> </w:t>
+      </w:r>
+      <w:r>
+        <w:rPr>
+          <w:u w:val="single"/>
+        </w:rPr>
+        <w:t>Viabilidad:</w:t>
       </w:r>
       <w:bookmarkEnd w:id="22"/>
     </w:p>
     <w:p>
       <w:pPr>
+        <w:ind w:firstLine="720"/>
         <w:jc w:val="both"/>
       </w:pPr>
       <w:r>
-        <w:t>A continuación, realizamos un breve Análisis DAFO sobre la viabilidad del proyecto:</w:t>
+        <w:t>Se considera que este proyecto es viable porque a partir de los análisis de factibilidad correspondientes sabemos que la empresa cuenta con la tecnología necesaria para la implementación. Por tal motivo la inversión económica es mínima debido a que solo será necesaria la adquisición de licencias de software que se desee complementar con nuestro sistema.</w:t>
       </w:r>
     </w:p>
     <w:p>
-      <w:bookmarkStart w:id="23" w:name="_2jxsxqh"/>
+      <w:pPr>
+        <w:ind w:firstLine="720"/>
+        <w:jc w:val="both"/>
+      </w:pPr>
+      <w:r>
+        <w:t>El tiempo estimado para el desarrollo del Sistema se encuentra perfectamente establecido en relación a los requerimientos analizados, de haber modificaciones se cuenta con un margen para este tipo de oportunidades.</w:t>
+      </w:r>
+    </w:p>
+    <w:p>
+      <w:pPr>
+        <w:ind w:firstLine="720"/>
+        <w:jc w:val="both"/>
+      </w:pPr>
+      <w:r>
+        <w:t>En cuanto a la capacitación a los usuarios de la empresa será brindada por una persona de nuestro equipo de desarrollo para que puedan evacuar todas las dudas que surjan en el momento o en un futuro. Además de que se contará con los correspondientes manuales de usuario como soporte a la herramienta.</w:t>
+      </w:r>
+    </w:p>
+    <w:p>
+      <w:pPr>
+        <w:pStyle w:val="Ttulo2"/>
+      </w:pPr>
+      <w:bookmarkStart w:id="23" w:name="_Toc21975238"/>
+      <w:r>
+        <w:lastRenderedPageBreak/>
+        <w:t>Análisis DAFO:</w:t>
+      </w:r>
       <w:bookmarkEnd w:id="23"/>
+    </w:p>
+    <w:p>
+      <w:pPr>
+        <w:jc w:val="both"/>
+      </w:pPr>
+      <w:r>
+        <w:t>A continuación, realizamos un breve Análisis DAFO sobre la viabilidad del proyecto:</w:t>
+      </w:r>
+    </w:p>
+    <w:p>
+      <w:bookmarkStart w:id="24" w:name="_2jxsxqh"/>
+      <w:bookmarkEnd w:id="24"/>
       <w:r>
         <w:rPr>
           <w:noProof/>
@@ -11263,7 +11132,7 @@
                     <pic:cNvPicPr/>
                   </pic:nvPicPr>
                   <pic:blipFill>
-                    <a:blip r:embed="rId13">
+                    <a:blip r:embed="rId12">
                       <a:extLst>
                         <a:ext uri="{28A0092B-C50C-407E-A947-70E740481C1C}">
                           <a14:useLocalDpi xmlns:a14="http://schemas.microsoft.com/office/drawing/2010/main" val="0"/>
@@ -11313,25 +11182,25 @@
       <w:pPr>
         <w:pStyle w:val="Ttulo1"/>
       </w:pPr>
-      <w:bookmarkStart w:id="24" w:name="_Toc21975239"/>
+      <w:bookmarkStart w:id="25" w:name="_Toc21975239"/>
       <w:r>
         <w:lastRenderedPageBreak/>
         <w:t>Plan de Riesgo</w:t>
-      </w:r>
-      <w:bookmarkEnd w:id="24"/>
-    </w:p>
-    <w:p>
-      <w:pPr>
-        <w:pStyle w:val="Ttulo2"/>
-      </w:pPr>
-      <w:bookmarkStart w:id="25" w:name="_Toc21975240"/>
-      <w:r>
-        <w:t>Primer Paso - Identificar Los Riesgos</w:t>
       </w:r>
       <w:bookmarkEnd w:id="25"/>
     </w:p>
     <w:p>
       <w:pPr>
+        <w:pStyle w:val="Ttulo2"/>
+      </w:pPr>
+      <w:bookmarkStart w:id="26" w:name="_Toc21975240"/>
+      <w:r>
+        <w:t>Primer Paso - Identificar Los Riesgos</w:t>
+      </w:r>
+      <w:bookmarkEnd w:id="26"/>
+    </w:p>
+    <w:p>
+      <w:pPr>
         <w:ind w:firstLine="720"/>
         <w:jc w:val="both"/>
       </w:pPr>
@@ -11341,7 +11210,7 @@
     </w:p>
     <w:tbl>
       <w:tblPr>
-        <w:tblStyle w:val="GridTable4Accent1"/>
+        <w:tblStyle w:val="Tabladecuadrcula4-nfasis11"/>
         <w:tblW w:w="9634" w:type="dxa"/>
         <w:tblInd w:w="0" w:type="dxa"/>
         <w:tblBorders>
@@ -11969,7 +11838,7 @@
     </w:p>
     <w:tbl>
       <w:tblPr>
-        <w:tblStyle w:val="PlainTable1"/>
+        <w:tblStyle w:val="Tablanormal11"/>
         <w:tblW w:w="8634" w:type="dxa"/>
         <w:jc w:val="center"/>
         <w:tblBorders>
@@ -12298,12 +12167,12 @@
       <w:pPr>
         <w:pStyle w:val="Ttulo2"/>
       </w:pPr>
-      <w:bookmarkStart w:id="26" w:name="_Toc21975241"/>
+      <w:bookmarkStart w:id="27" w:name="_Toc21975241"/>
       <w:r>
         <w:lastRenderedPageBreak/>
         <w:t>Segundo Paso - Análisis De Riesgos</w:t>
       </w:r>
-      <w:bookmarkEnd w:id="26"/>
+      <w:bookmarkEnd w:id="27"/>
     </w:p>
     <w:p>
       <w:pPr>
@@ -12328,7 +12197,7 @@
     </w:p>
     <w:tbl>
       <w:tblPr>
-        <w:tblStyle w:val="PlainTable1"/>
+        <w:tblStyle w:val="Tablanormal11"/>
         <w:tblW w:w="0" w:type="auto"/>
         <w:tblBorders>
           <w:top w:val="single" w:sz="4" w:space="0" w:color="000000" w:themeColor="text1"/>
@@ -13332,11 +13201,11 @@
       <w:pPr>
         <w:pStyle w:val="Ttulo2"/>
       </w:pPr>
-      <w:bookmarkStart w:id="27" w:name="_Toc21975242"/>
+      <w:bookmarkStart w:id="28" w:name="_Toc21975242"/>
       <w:r>
         <w:t>Tercer Paso - Planificación Del Riesgo Con Un Plan De Contingencia.</w:t>
       </w:r>
-      <w:bookmarkEnd w:id="27"/>
+      <w:bookmarkEnd w:id="28"/>
     </w:p>
     <w:p>
       <w:pPr>
@@ -13349,7 +13218,7 @@
     </w:p>
     <w:tbl>
       <w:tblPr>
-        <w:tblStyle w:val="ListTable3"/>
+        <w:tblStyle w:val="Tabladelista31"/>
         <w:tblW w:w="9242" w:type="dxa"/>
         <w:tblInd w:w="0" w:type="dxa"/>
         <w:tblLayout w:type="fixed"/>
@@ -13795,12 +13664,12 @@
       <w:pPr>
         <w:pStyle w:val="Ttulo2"/>
       </w:pPr>
-      <w:bookmarkStart w:id="28" w:name="_Toc21975243"/>
+      <w:bookmarkStart w:id="29" w:name="_Toc21975243"/>
       <w:r>
         <w:lastRenderedPageBreak/>
         <w:t>Cuarto Paso - La monitorización del riesgo</w:t>
       </w:r>
-      <w:bookmarkEnd w:id="28"/>
+      <w:bookmarkEnd w:id="29"/>
     </w:p>
     <w:p>
       <w:pPr>
@@ -13814,7 +13683,7 @@
     <w:p/>
     <w:tbl>
       <w:tblPr>
-        <w:tblStyle w:val="GridTable4Accent5"/>
+        <w:tblStyle w:val="Tabladecuadrcula4-nfasis51"/>
         <w:tblW w:w="8570" w:type="dxa"/>
         <w:tblInd w:w="0" w:type="dxa"/>
         <w:tblBorders>
@@ -14171,14 +14040,14 @@
         </w:rPr>
         <w:br w:type="page"/>
       </w:r>
-      <w:bookmarkStart w:id="29" w:name="_Toc21354416"/>
-      <w:bookmarkStart w:id="30" w:name="_Toc21975244"/>
+      <w:bookmarkStart w:id="30" w:name="_Toc21354416"/>
+      <w:bookmarkStart w:id="31" w:name="_Toc21975244"/>
       <w:r>
         <w:lastRenderedPageBreak/>
         <w:t>Conclusión</w:t>
       </w:r>
-      <w:bookmarkEnd w:id="29"/>
       <w:bookmarkEnd w:id="30"/>
+      <w:bookmarkEnd w:id="31"/>
     </w:p>
     <w:p>
       <w:pPr>
@@ -14226,14 +14095,14 @@
       <w:r>
         <w:br w:type="page"/>
       </w:r>
-      <w:bookmarkStart w:id="31" w:name="_Toc21354417"/>
-      <w:bookmarkStart w:id="32" w:name="_Toc21975245"/>
+      <w:bookmarkStart w:id="32" w:name="_Toc21354417"/>
+      <w:bookmarkStart w:id="33" w:name="_Toc21975245"/>
       <w:r>
         <w:lastRenderedPageBreak/>
         <w:t>Glosario</w:t>
       </w:r>
-      <w:bookmarkEnd w:id="31"/>
       <w:bookmarkEnd w:id="32"/>
+      <w:bookmarkEnd w:id="33"/>
     </w:p>
     <w:p>
       <w:pPr>
@@ -14352,15 +14221,7 @@
         <w:rPr>
           <w:shd w:val="clear" w:color="auto" w:fill="FFFFFF"/>
         </w:rPr>
-        <w:t>Representación gráfica de las v</w:t>
-      </w:r>
-      <w:bookmarkStart w:id="33" w:name="_GoBack"/>
-      <w:bookmarkEnd w:id="33"/>
-      <w:r>
-        <w:rPr>
-          <w:shd w:val="clear" w:color="auto" w:fill="FFFFFF"/>
-        </w:rPr>
-        <w:t>ariaciones de un fenómeno o de las relaciones que tienen los elementos o las partes de un conjunto.</w:t>
+        <w:t>Representación gráfica de las variaciones de un fenómeno o de las relaciones que tienen los elementos o las partes de un conjunto.</w:t>
       </w:r>
     </w:p>
     <w:p>
@@ -14523,7 +14384,7 @@
       <w:r>
         <w:t>es un conjunto de elementos orientados al tratamiento y administración de </w:t>
       </w:r>
-      <w:hyperlink r:id="rId14" w:tooltip="Dato" w:history="1">
+      <w:hyperlink r:id="rId13" w:tooltip="Dato" w:history="1">
         <w:r>
           <w:t>datos</w:t>
         </w:r>
@@ -14531,7 +14392,7 @@
       <w:r>
         <w:t> e </w:t>
       </w:r>
-      <w:hyperlink r:id="rId15" w:tooltip="Información" w:history="1">
+      <w:hyperlink r:id="rId14" w:tooltip="Información" w:history="1">
         <w:r>
           <w:t>información</w:t>
         </w:r>
@@ -14545,23 +14406,13 @@
       <w:r>
         <w:br/>
       </w:r>
-      <w:proofErr w:type="spellStart"/>
       <w:r>
         <w:rPr>
           <w:b/>
           <w:bCs/>
           <w:shd w:val="clear" w:color="auto" w:fill="FFFFFF"/>
         </w:rPr>
-        <w:t>Scrum</w:t>
-      </w:r>
-      <w:proofErr w:type="spellEnd"/>
-      <w:r>
-        <w:rPr>
-          <w:b/>
-          <w:bCs/>
-          <w:shd w:val="clear" w:color="auto" w:fill="FFFFFF"/>
-        </w:rPr>
-        <w:t>:</w:t>
+        <w:t>Scrum:</w:t>
       </w:r>
       <w:r>
         <w:rPr>
@@ -14623,9 +14474,9 @@
     </w:p>
     <w:p/>
     <w:sectPr>
-      <w:headerReference w:type="default" r:id="rId16"/>
-      <w:footerReference w:type="default" r:id="rId17"/>
-      <w:footerReference w:type="first" r:id="rId18"/>
+      <w:headerReference w:type="default" r:id="rId15"/>
+      <w:footerReference w:type="default" r:id="rId16"/>
+      <w:footerReference w:type="first" r:id="rId17"/>
       <w:pgSz w:w="11906" w:h="16838"/>
       <w:pgMar w:top="1440" w:right="1440" w:bottom="1440" w:left="1440" w:header="709" w:footer="709" w:gutter="0"/>
       <w:pgNumType w:start="0"/>
@@ -14638,7 +14489,7 @@
 </file>
 
 <file path=word/endnotes.xml><?xml version="1.0" encoding="utf-8"?>
-<w:endnotes xmlns:wpc="http://schemas.microsoft.com/office/word/2010/wordprocessingCanvas" xmlns:mc="http://schemas.openxmlformats.org/markup-compatibility/2006" xmlns:o="urn:schemas-microsoft-com:office:office" xmlns:r="http://schemas.openxmlformats.org/officeDocument/2006/relationships" xmlns:m="http://schemas.openxmlformats.org/officeDocument/2006/math" xmlns:v="urn:schemas-microsoft-com:vml" xmlns:wp14="http://schemas.microsoft.com/office/word/2010/wordprocessingDrawing" xmlns:wp="http://schemas.openxmlformats.org/drawingml/2006/wordprocessingDrawing" xmlns:w10="urn:schemas-microsoft-com:office:word" xmlns:w="http://schemas.openxmlformats.org/wordprocessingml/2006/main" xmlns:w14="http://schemas.microsoft.com/office/word/2010/wordml" xmlns:wpg="http://schemas.microsoft.com/office/word/2010/wordprocessingGroup" xmlns:wpi="http://schemas.microsoft.com/office/word/2010/wordprocessingInk" xmlns:wne="http://schemas.microsoft.com/office/word/2006/wordml" xmlns:wps="http://schemas.microsoft.com/office/word/2010/wordprocessingShape" mc:Ignorable="w14 wp14">
+<w:endnotes xmlns:wpc="http://schemas.microsoft.com/office/word/2010/wordprocessingCanvas" xmlns:cx="http://schemas.microsoft.com/office/drawing/2014/chartex" xmlns:cx1="http://schemas.microsoft.com/office/drawing/2015/9/8/chartex" xmlns:mc="http://schemas.openxmlformats.org/markup-compatibility/2006" xmlns:o="urn:schemas-microsoft-com:office:office" xmlns:r="http://schemas.openxmlformats.org/officeDocument/2006/relationships" xmlns:m="http://schemas.openxmlformats.org/officeDocument/2006/math" xmlns:v="urn:schemas-microsoft-com:vml" xmlns:wp14="http://schemas.microsoft.com/office/word/2010/wordprocessingDrawing" xmlns:wp="http://schemas.openxmlformats.org/drawingml/2006/wordprocessingDrawing" xmlns:w10="urn:schemas-microsoft-com:office:word" xmlns:w="http://schemas.openxmlformats.org/wordprocessingml/2006/main" xmlns:w14="http://schemas.microsoft.com/office/word/2010/wordml" xmlns:w15="http://schemas.microsoft.com/office/word/2012/wordml" xmlns:w16se="http://schemas.microsoft.com/office/word/2015/wordml/symex" xmlns:wpg="http://schemas.microsoft.com/office/word/2010/wordprocessingGroup" xmlns:wpi="http://schemas.microsoft.com/office/word/2010/wordprocessingInk" xmlns:wne="http://schemas.microsoft.com/office/word/2006/wordml" xmlns:wps="http://schemas.microsoft.com/office/word/2010/wordprocessingShape" mc:Ignorable="w14 w15 w16se wp14">
   <w:endnote w:type="separator" w:id="-1">
     <w:p>
       <w:pPr>
@@ -14663,7 +14514,7 @@
 </file>
 
 <file path=word/footer1.xml><?xml version="1.0" encoding="utf-8"?>
-<w:ftr xmlns:wpc="http://schemas.microsoft.com/office/word/2010/wordprocessingCanvas" xmlns:mc="http://schemas.openxmlformats.org/markup-compatibility/2006" xmlns:o="urn:schemas-microsoft-com:office:office" xmlns:r="http://schemas.openxmlformats.org/officeDocument/2006/relationships" xmlns:m="http://schemas.openxmlformats.org/officeDocument/2006/math" xmlns:v="urn:schemas-microsoft-com:vml" xmlns:wp14="http://schemas.microsoft.com/office/word/2010/wordprocessingDrawing" xmlns:wp="http://schemas.openxmlformats.org/drawingml/2006/wordprocessingDrawing" xmlns:w10="urn:schemas-microsoft-com:office:word" xmlns:w="http://schemas.openxmlformats.org/wordprocessingml/2006/main" xmlns:w14="http://schemas.microsoft.com/office/word/2010/wordml" xmlns:wpg="http://schemas.microsoft.com/office/word/2010/wordprocessingGroup" xmlns:wpi="http://schemas.microsoft.com/office/word/2010/wordprocessingInk" xmlns:wne="http://schemas.microsoft.com/office/word/2006/wordml" xmlns:wps="http://schemas.microsoft.com/office/word/2010/wordprocessingShape" mc:Ignorable="w14 wp14">
+<w:ftr xmlns:wpc="http://schemas.microsoft.com/office/word/2010/wordprocessingCanvas" xmlns:cx="http://schemas.microsoft.com/office/drawing/2014/chartex" xmlns:cx1="http://schemas.microsoft.com/office/drawing/2015/9/8/chartex" xmlns:mc="http://schemas.openxmlformats.org/markup-compatibility/2006" xmlns:o="urn:schemas-microsoft-com:office:office" xmlns:r="http://schemas.openxmlformats.org/officeDocument/2006/relationships" xmlns:m="http://schemas.openxmlformats.org/officeDocument/2006/math" xmlns:v="urn:schemas-microsoft-com:vml" xmlns:wp14="http://schemas.microsoft.com/office/word/2010/wordprocessingDrawing" xmlns:wp="http://schemas.openxmlformats.org/drawingml/2006/wordprocessingDrawing" xmlns:w10="urn:schemas-microsoft-com:office:word" xmlns:w="http://schemas.openxmlformats.org/wordprocessingml/2006/main" xmlns:w14="http://schemas.microsoft.com/office/word/2010/wordml" xmlns:w15="http://schemas.microsoft.com/office/word/2012/wordml" xmlns:w16se="http://schemas.microsoft.com/office/word/2015/wordml/symex" xmlns:wpg="http://schemas.microsoft.com/office/word/2010/wordprocessingGroup" xmlns:wpi="http://schemas.microsoft.com/office/word/2010/wordprocessingInk" xmlns:wne="http://schemas.microsoft.com/office/word/2006/wordml" xmlns:wps="http://schemas.microsoft.com/office/word/2010/wordprocessingShape" mc:Ignorable="w14 w15 w16se wp14">
   <w:p>
     <w:pPr>
       <w:pStyle w:val="Piedepgina"/>
@@ -14698,7 +14549,7 @@
             <w:noProof/>
             <w:lang w:val="es-ES"/>
           </w:rPr>
-          <w:t>20</w:t>
+          <w:t>2</w:t>
         </w:r>
         <w:r>
           <w:fldChar w:fldCharType="end"/>
@@ -14729,7 +14580,7 @@
 </file>
 
 <file path=word/footer2.xml><?xml version="1.0" encoding="utf-8"?>
-<w:ftr xmlns:wpc="http://schemas.microsoft.com/office/word/2010/wordprocessingCanvas" xmlns:mc="http://schemas.openxmlformats.org/markup-compatibility/2006" xmlns:o="urn:schemas-microsoft-com:office:office" xmlns:r="http://schemas.openxmlformats.org/officeDocument/2006/relationships" xmlns:m="http://schemas.openxmlformats.org/officeDocument/2006/math" xmlns:v="urn:schemas-microsoft-com:vml" xmlns:wp14="http://schemas.microsoft.com/office/word/2010/wordprocessingDrawing" xmlns:wp="http://schemas.openxmlformats.org/drawingml/2006/wordprocessingDrawing" xmlns:w10="urn:schemas-microsoft-com:office:word" xmlns:w="http://schemas.openxmlformats.org/wordprocessingml/2006/main" xmlns:w14="http://schemas.microsoft.com/office/word/2010/wordml" xmlns:wpg="http://schemas.microsoft.com/office/word/2010/wordprocessingGroup" xmlns:wpi="http://schemas.microsoft.com/office/word/2010/wordprocessingInk" xmlns:wne="http://schemas.microsoft.com/office/word/2006/wordml" xmlns:wps="http://schemas.microsoft.com/office/word/2010/wordprocessingShape" mc:Ignorable="w14 wp14">
+<w:ftr xmlns:wpc="http://schemas.microsoft.com/office/word/2010/wordprocessingCanvas" xmlns:cx="http://schemas.microsoft.com/office/drawing/2014/chartex" xmlns:cx1="http://schemas.microsoft.com/office/drawing/2015/9/8/chartex" xmlns:mc="http://schemas.openxmlformats.org/markup-compatibility/2006" xmlns:o="urn:schemas-microsoft-com:office:office" xmlns:r="http://schemas.openxmlformats.org/officeDocument/2006/relationships" xmlns:m="http://schemas.openxmlformats.org/officeDocument/2006/math" xmlns:v="urn:schemas-microsoft-com:vml" xmlns:wp14="http://schemas.microsoft.com/office/word/2010/wordprocessingDrawing" xmlns:wp="http://schemas.openxmlformats.org/drawingml/2006/wordprocessingDrawing" xmlns:w10="urn:schemas-microsoft-com:office:word" xmlns:w="http://schemas.openxmlformats.org/wordprocessingml/2006/main" xmlns:w14="http://schemas.microsoft.com/office/word/2010/wordml" xmlns:w15="http://schemas.microsoft.com/office/word/2012/wordml" xmlns:w16se="http://schemas.microsoft.com/office/word/2015/wordml/symex" xmlns:wpg="http://schemas.microsoft.com/office/word/2010/wordprocessingGroup" xmlns:wpi="http://schemas.microsoft.com/office/word/2010/wordprocessingInk" xmlns:wne="http://schemas.microsoft.com/office/word/2006/wordml" xmlns:wps="http://schemas.microsoft.com/office/word/2010/wordprocessingShape" mc:Ignorable="w14 w15 w16se wp14">
   <w:p>
     <w:pPr>
       <w:pStyle w:val="Piedepgina"/>
@@ -14739,7 +14590,7 @@
 </file>
 
 <file path=word/footnotes.xml><?xml version="1.0" encoding="utf-8"?>
-<w:footnotes xmlns:wpc="http://schemas.microsoft.com/office/word/2010/wordprocessingCanvas" xmlns:mc="http://schemas.openxmlformats.org/markup-compatibility/2006" xmlns:o="urn:schemas-microsoft-com:office:office" xmlns:r="http://schemas.openxmlformats.org/officeDocument/2006/relationships" xmlns:m="http://schemas.openxmlformats.org/officeDocument/2006/math" xmlns:v="urn:schemas-microsoft-com:vml" xmlns:wp14="http://schemas.microsoft.com/office/word/2010/wordprocessingDrawing" xmlns:wp="http://schemas.openxmlformats.org/drawingml/2006/wordprocessingDrawing" xmlns:w10="urn:schemas-microsoft-com:office:word" xmlns:w="http://schemas.openxmlformats.org/wordprocessingml/2006/main" xmlns:w14="http://schemas.microsoft.com/office/word/2010/wordml" xmlns:wpg="http://schemas.microsoft.com/office/word/2010/wordprocessingGroup" xmlns:wpi="http://schemas.microsoft.com/office/word/2010/wordprocessingInk" xmlns:wne="http://schemas.microsoft.com/office/word/2006/wordml" xmlns:wps="http://schemas.microsoft.com/office/word/2010/wordprocessingShape" mc:Ignorable="w14 wp14">
+<w:footnotes xmlns:wpc="http://schemas.microsoft.com/office/word/2010/wordprocessingCanvas" xmlns:cx="http://schemas.microsoft.com/office/drawing/2014/chartex" xmlns:cx1="http://schemas.microsoft.com/office/drawing/2015/9/8/chartex" xmlns:mc="http://schemas.openxmlformats.org/markup-compatibility/2006" xmlns:o="urn:schemas-microsoft-com:office:office" xmlns:r="http://schemas.openxmlformats.org/officeDocument/2006/relationships" xmlns:m="http://schemas.openxmlformats.org/officeDocument/2006/math" xmlns:v="urn:schemas-microsoft-com:vml" xmlns:wp14="http://schemas.microsoft.com/office/word/2010/wordprocessingDrawing" xmlns:wp="http://schemas.openxmlformats.org/drawingml/2006/wordprocessingDrawing" xmlns:w10="urn:schemas-microsoft-com:office:word" xmlns:w="http://schemas.openxmlformats.org/wordprocessingml/2006/main" xmlns:w14="http://schemas.microsoft.com/office/word/2010/wordml" xmlns:w15="http://schemas.microsoft.com/office/word/2012/wordml" xmlns:w16se="http://schemas.microsoft.com/office/word/2015/wordml/symex" xmlns:wpg="http://schemas.microsoft.com/office/word/2010/wordprocessingGroup" xmlns:wpi="http://schemas.microsoft.com/office/word/2010/wordprocessingInk" xmlns:wne="http://schemas.microsoft.com/office/word/2006/wordml" xmlns:wps="http://schemas.microsoft.com/office/word/2010/wordprocessingShape" mc:Ignorable="w14 w15 w16se wp14">
   <w:footnote w:type="separator" w:id="-1">
     <w:p>
       <w:pPr>
@@ -14764,7 +14615,7 @@
 </file>
 
 <file path=word/header1.xml><?xml version="1.0" encoding="utf-8"?>
-<w:hdr xmlns:wpc="http://schemas.microsoft.com/office/word/2010/wordprocessingCanvas" xmlns:mc="http://schemas.openxmlformats.org/markup-compatibility/2006" xmlns:o="urn:schemas-microsoft-com:office:office" xmlns:r="http://schemas.openxmlformats.org/officeDocument/2006/relationships" xmlns:m="http://schemas.openxmlformats.org/officeDocument/2006/math" xmlns:v="urn:schemas-microsoft-com:vml" xmlns:wp14="http://schemas.microsoft.com/office/word/2010/wordprocessingDrawing" xmlns:wp="http://schemas.openxmlformats.org/drawingml/2006/wordprocessingDrawing" xmlns:w10="urn:schemas-microsoft-com:office:word" xmlns:w="http://schemas.openxmlformats.org/wordprocessingml/2006/main" xmlns:w14="http://schemas.microsoft.com/office/word/2010/wordml" xmlns:wpg="http://schemas.microsoft.com/office/word/2010/wordprocessingGroup" xmlns:wpi="http://schemas.microsoft.com/office/word/2010/wordprocessingInk" xmlns:wne="http://schemas.microsoft.com/office/word/2006/wordml" xmlns:wps="http://schemas.microsoft.com/office/word/2010/wordprocessingShape" mc:Ignorable="w14 wp14">
+<w:hdr xmlns:wpc="http://schemas.microsoft.com/office/word/2010/wordprocessingCanvas" xmlns:cx="http://schemas.microsoft.com/office/drawing/2014/chartex" xmlns:cx1="http://schemas.microsoft.com/office/drawing/2015/9/8/chartex" xmlns:mc="http://schemas.openxmlformats.org/markup-compatibility/2006" xmlns:o="urn:schemas-microsoft-com:office:office" xmlns:r="http://schemas.openxmlformats.org/officeDocument/2006/relationships" xmlns:m="http://schemas.openxmlformats.org/officeDocument/2006/math" xmlns:v="urn:schemas-microsoft-com:vml" xmlns:wp14="http://schemas.microsoft.com/office/word/2010/wordprocessingDrawing" xmlns:wp="http://schemas.openxmlformats.org/drawingml/2006/wordprocessingDrawing" xmlns:w10="urn:schemas-microsoft-com:office:word" xmlns:w="http://schemas.openxmlformats.org/wordprocessingml/2006/main" xmlns:w14="http://schemas.microsoft.com/office/word/2010/wordml" xmlns:w15="http://schemas.microsoft.com/office/word/2012/wordml" xmlns:w16se="http://schemas.microsoft.com/office/word/2015/wordml/symex" xmlns:wpg="http://schemas.microsoft.com/office/word/2010/wordprocessingGroup" xmlns:wpi="http://schemas.microsoft.com/office/word/2010/wordprocessingInk" xmlns:wne="http://schemas.microsoft.com/office/word/2006/wordml" xmlns:wps="http://schemas.microsoft.com/office/word/2010/wordprocessingShape" mc:Ignorable="w14 w15 w16se wp14">
   <w:p>
     <w:pPr>
       <w:tabs>
@@ -14906,8 +14757,8 @@
 </file>
 
 <file path=word/numbering.xml><?xml version="1.0" encoding="utf-8"?>
-<w:numbering xmlns:wpc="http://schemas.microsoft.com/office/word/2010/wordprocessingCanvas" xmlns:mc="http://schemas.openxmlformats.org/markup-compatibility/2006" xmlns:o="urn:schemas-microsoft-com:office:office" xmlns:r="http://schemas.openxmlformats.org/officeDocument/2006/relationships" xmlns:m="http://schemas.openxmlformats.org/officeDocument/2006/math" xmlns:v="urn:schemas-microsoft-com:vml" xmlns:wp14="http://schemas.microsoft.com/office/word/2010/wordprocessingDrawing" xmlns:wp="http://schemas.openxmlformats.org/drawingml/2006/wordprocessingDrawing" xmlns:w10="urn:schemas-microsoft-com:office:word" xmlns:w="http://schemas.openxmlformats.org/wordprocessingml/2006/main" xmlns:w14="http://schemas.microsoft.com/office/word/2010/wordml" xmlns:wpg="http://schemas.microsoft.com/office/word/2010/wordprocessingGroup" xmlns:wpi="http://schemas.microsoft.com/office/word/2010/wordprocessingInk" xmlns:wne="http://schemas.microsoft.com/office/word/2006/wordml" xmlns:wps="http://schemas.microsoft.com/office/word/2010/wordprocessingShape" mc:Ignorable="w14 wp14">
-  <w:abstractNum w:abstractNumId="0">
+<w:numbering xmlns:wpc="http://schemas.microsoft.com/office/word/2010/wordprocessingCanvas" xmlns:cx="http://schemas.microsoft.com/office/drawing/2014/chartex" xmlns:cx1="http://schemas.microsoft.com/office/drawing/2015/9/8/chartex" xmlns:mc="http://schemas.openxmlformats.org/markup-compatibility/2006" xmlns:o="urn:schemas-microsoft-com:office:office" xmlns:r="http://schemas.openxmlformats.org/officeDocument/2006/relationships" xmlns:m="http://schemas.openxmlformats.org/officeDocument/2006/math" xmlns:v="urn:schemas-microsoft-com:vml" xmlns:wp14="http://schemas.microsoft.com/office/word/2010/wordprocessingDrawing" xmlns:wp="http://schemas.openxmlformats.org/drawingml/2006/wordprocessingDrawing" xmlns:w10="urn:schemas-microsoft-com:office:word" xmlns:w="http://schemas.openxmlformats.org/wordprocessingml/2006/main" xmlns:w14="http://schemas.microsoft.com/office/word/2010/wordml" xmlns:w15="http://schemas.microsoft.com/office/word/2012/wordml" xmlns:w16se="http://schemas.microsoft.com/office/word/2015/wordml/symex" xmlns:wpg="http://schemas.microsoft.com/office/word/2010/wordprocessingGroup" xmlns:wpi="http://schemas.microsoft.com/office/word/2010/wordprocessingInk" xmlns:wne="http://schemas.microsoft.com/office/word/2006/wordml" xmlns:wps="http://schemas.microsoft.com/office/word/2010/wordprocessingShape" mc:Ignorable="w14 w15 w16se wp14">
+  <w:abstractNum w:abstractNumId="0" w15:restartNumberingAfterBreak="0">
     <w:nsid w:val="04A438E9"/>
     <w:multiLevelType w:val="hybridMultilevel"/>
     <w:tmpl w:val="4276350C"/>
@@ -15020,7 +14871,7 @@
       </w:rPr>
     </w:lvl>
   </w:abstractNum>
-  <w:abstractNum w:abstractNumId="1">
+  <w:abstractNum w:abstractNumId="1" w15:restartNumberingAfterBreak="0">
     <w:nsid w:val="0BFB5969"/>
     <w:multiLevelType w:val="hybridMultilevel"/>
     <w:tmpl w:val="9F6EB0DC"/>
@@ -15133,7 +14984,7 @@
       </w:rPr>
     </w:lvl>
   </w:abstractNum>
-  <w:abstractNum w:abstractNumId="2">
+  <w:abstractNum w:abstractNumId="2" w15:restartNumberingAfterBreak="0">
     <w:nsid w:val="0EE1067D"/>
     <w:multiLevelType w:val="hybridMultilevel"/>
     <w:tmpl w:val="1B5CFB10"/>
@@ -15219,7 +15070,7 @@
       </w:pPr>
     </w:lvl>
   </w:abstractNum>
-  <w:abstractNum w:abstractNumId="3">
+  <w:abstractNum w:abstractNumId="3" w15:restartNumberingAfterBreak="0">
     <w:nsid w:val="18954FF1"/>
     <w:multiLevelType w:val="hybridMultilevel"/>
     <w:tmpl w:val="42622344"/>
@@ -15331,7 +15182,7 @@
       </w:rPr>
     </w:lvl>
   </w:abstractNum>
-  <w:abstractNum w:abstractNumId="4">
+  <w:abstractNum w:abstractNumId="4" w15:restartNumberingAfterBreak="0">
     <w:nsid w:val="202C5E58"/>
     <w:multiLevelType w:val="multilevel"/>
     <w:tmpl w:val="322C48EC"/>
@@ -15444,7 +15295,7 @@
       </w:rPr>
     </w:lvl>
   </w:abstractNum>
-  <w:abstractNum w:abstractNumId="5">
+  <w:abstractNum w:abstractNumId="5" w15:restartNumberingAfterBreak="0">
     <w:nsid w:val="21FA362B"/>
     <w:multiLevelType w:val="hybridMultilevel"/>
     <w:tmpl w:val="A6DCDBA4"/>
@@ -15556,7 +15407,7 @@
       </w:rPr>
     </w:lvl>
   </w:abstractNum>
-  <w:abstractNum w:abstractNumId="6">
+  <w:abstractNum w:abstractNumId="6" w15:restartNumberingAfterBreak="0">
     <w:nsid w:val="243658A9"/>
     <w:multiLevelType w:val="hybridMultilevel"/>
     <w:tmpl w:val="04DCCBC8"/>
@@ -15669,7 +15520,7 @@
       </w:rPr>
     </w:lvl>
   </w:abstractNum>
-  <w:abstractNum w:abstractNumId="7">
+  <w:abstractNum w:abstractNumId="7" w15:restartNumberingAfterBreak="0">
     <w:nsid w:val="25864ABD"/>
     <w:multiLevelType w:val="hybridMultilevel"/>
     <w:tmpl w:val="E8BE7C34"/>
@@ -15782,7 +15633,7 @@
       </w:rPr>
     </w:lvl>
   </w:abstractNum>
-  <w:abstractNum w:abstractNumId="8">
+  <w:abstractNum w:abstractNumId="8" w15:restartNumberingAfterBreak="0">
     <w:nsid w:val="270D4994"/>
     <w:multiLevelType w:val="hybridMultilevel"/>
     <w:tmpl w:val="D8F029DC"/>
@@ -15894,7 +15745,7 @@
       </w:rPr>
     </w:lvl>
   </w:abstractNum>
-  <w:abstractNum w:abstractNumId="9">
+  <w:abstractNum w:abstractNumId="9" w15:restartNumberingAfterBreak="0">
     <w:nsid w:val="28B43820"/>
     <w:multiLevelType w:val="hybridMultilevel"/>
     <w:tmpl w:val="C0C8428A"/>
@@ -16007,7 +15858,7 @@
       </w:rPr>
     </w:lvl>
   </w:abstractNum>
-  <w:abstractNum w:abstractNumId="10">
+  <w:abstractNum w:abstractNumId="10" w15:restartNumberingAfterBreak="0">
     <w:nsid w:val="28F455CA"/>
     <w:multiLevelType w:val="hybridMultilevel"/>
     <w:tmpl w:val="E88CE178"/>
@@ -16120,7 +15971,7 @@
       </w:rPr>
     </w:lvl>
   </w:abstractNum>
-  <w:abstractNum w:abstractNumId="11">
+  <w:abstractNum w:abstractNumId="11" w15:restartNumberingAfterBreak="0">
     <w:nsid w:val="2D610BE4"/>
     <w:multiLevelType w:val="hybridMultilevel"/>
     <w:tmpl w:val="B080A8AA"/>
@@ -16233,7 +16084,7 @@
       </w:rPr>
     </w:lvl>
   </w:abstractNum>
-  <w:abstractNum w:abstractNumId="12">
+  <w:abstractNum w:abstractNumId="12" w15:restartNumberingAfterBreak="0">
     <w:nsid w:val="2FCC6DBD"/>
     <w:multiLevelType w:val="hybridMultilevel"/>
     <w:tmpl w:val="6B7603F4"/>
@@ -16345,7 +16196,7 @@
       </w:rPr>
     </w:lvl>
   </w:abstractNum>
-  <w:abstractNum w:abstractNumId="13">
+  <w:abstractNum w:abstractNumId="13" w15:restartNumberingAfterBreak="0">
     <w:nsid w:val="340D140B"/>
     <w:multiLevelType w:val="hybridMultilevel"/>
     <w:tmpl w:val="3BCEB104"/>
@@ -16458,7 +16309,7 @@
       </w:rPr>
     </w:lvl>
   </w:abstractNum>
-  <w:abstractNum w:abstractNumId="14">
+  <w:abstractNum w:abstractNumId="14" w15:restartNumberingAfterBreak="0">
     <w:nsid w:val="371C6B7C"/>
     <w:multiLevelType w:val="hybridMultilevel"/>
     <w:tmpl w:val="9D147D90"/>
@@ -16571,7 +16422,7 @@
       </w:rPr>
     </w:lvl>
   </w:abstractNum>
-  <w:abstractNum w:abstractNumId="15">
+  <w:abstractNum w:abstractNumId="15" w15:restartNumberingAfterBreak="0">
     <w:nsid w:val="3D1C2784"/>
     <w:multiLevelType w:val="hybridMultilevel"/>
     <w:tmpl w:val="5680D93A"/>
@@ -16684,7 +16535,7 @@
       </w:rPr>
     </w:lvl>
   </w:abstractNum>
-  <w:abstractNum w:abstractNumId="16">
+  <w:abstractNum w:abstractNumId="16" w15:restartNumberingAfterBreak="0">
     <w:nsid w:val="49707F17"/>
     <w:multiLevelType w:val="hybridMultilevel"/>
     <w:tmpl w:val="BB3A2764"/>
@@ -16797,7 +16648,7 @@
       </w:rPr>
     </w:lvl>
   </w:abstractNum>
-  <w:abstractNum w:abstractNumId="17">
+  <w:abstractNum w:abstractNumId="17" w15:restartNumberingAfterBreak="0">
     <w:nsid w:val="4B344442"/>
     <w:multiLevelType w:val="hybridMultilevel"/>
     <w:tmpl w:val="6B9E1952"/>
@@ -16909,7 +16760,7 @@
       </w:rPr>
     </w:lvl>
   </w:abstractNum>
-  <w:abstractNum w:abstractNumId="18">
+  <w:abstractNum w:abstractNumId="18" w15:restartNumberingAfterBreak="0">
     <w:nsid w:val="4F2D3BC5"/>
     <w:multiLevelType w:val="hybridMultilevel"/>
     <w:tmpl w:val="6272386C"/>
@@ -16995,7 +16846,7 @@
       </w:pPr>
     </w:lvl>
   </w:abstractNum>
-  <w:abstractNum w:abstractNumId="19">
+  <w:abstractNum w:abstractNumId="19" w15:restartNumberingAfterBreak="0">
     <w:nsid w:val="4F326DA5"/>
     <w:multiLevelType w:val="hybridMultilevel"/>
     <w:tmpl w:val="26D4E4D4"/>
@@ -17108,7 +16959,7 @@
       </w:rPr>
     </w:lvl>
   </w:abstractNum>
-  <w:abstractNum w:abstractNumId="20">
+  <w:abstractNum w:abstractNumId="20" w15:restartNumberingAfterBreak="0">
     <w:nsid w:val="57A517FB"/>
     <w:multiLevelType w:val="hybridMultilevel"/>
     <w:tmpl w:val="77544370"/>
@@ -17194,7 +17045,7 @@
       </w:pPr>
     </w:lvl>
   </w:abstractNum>
-  <w:abstractNum w:abstractNumId="21">
+  <w:abstractNum w:abstractNumId="21" w15:restartNumberingAfterBreak="0">
     <w:nsid w:val="5B2B4557"/>
     <w:multiLevelType w:val="hybridMultilevel"/>
     <w:tmpl w:val="B4F0CBF0"/>
@@ -17307,7 +17158,7 @@
       </w:rPr>
     </w:lvl>
   </w:abstractNum>
-  <w:abstractNum w:abstractNumId="22">
+  <w:abstractNum w:abstractNumId="22" w15:restartNumberingAfterBreak="0">
     <w:nsid w:val="5B7A1CEF"/>
     <w:multiLevelType w:val="hybridMultilevel"/>
     <w:tmpl w:val="54A0EAF2"/>
@@ -17420,7 +17271,7 @@
       </w:rPr>
     </w:lvl>
   </w:abstractNum>
-  <w:abstractNum w:abstractNumId="23">
+  <w:abstractNum w:abstractNumId="23" w15:restartNumberingAfterBreak="0">
     <w:nsid w:val="6253444C"/>
     <w:multiLevelType w:val="multilevel"/>
     <w:tmpl w:val="B31A6AB0"/>
@@ -17533,7 +17384,7 @@
       </w:rPr>
     </w:lvl>
   </w:abstractNum>
-  <w:abstractNum w:abstractNumId="24">
+  <w:abstractNum w:abstractNumId="24" w15:restartNumberingAfterBreak="0">
     <w:nsid w:val="6AEB7A61"/>
     <w:multiLevelType w:val="multilevel"/>
     <w:tmpl w:val="4462C14C"/>
@@ -17646,7 +17497,7 @@
       </w:rPr>
     </w:lvl>
   </w:abstractNum>
-  <w:abstractNum w:abstractNumId="25">
+  <w:abstractNum w:abstractNumId="25" w15:restartNumberingAfterBreak="0">
     <w:nsid w:val="6D72708C"/>
     <w:multiLevelType w:val="hybridMultilevel"/>
     <w:tmpl w:val="05ACF6EC"/>
@@ -17735,7 +17586,7 @@
       </w:pPr>
     </w:lvl>
   </w:abstractNum>
-  <w:abstractNum w:abstractNumId="26">
+  <w:abstractNum w:abstractNumId="26" w15:restartNumberingAfterBreak="0">
     <w:nsid w:val="6E143CCC"/>
     <w:multiLevelType w:val="hybridMultilevel"/>
     <w:tmpl w:val="23EA181A"/>
@@ -17824,7 +17675,7 @@
       </w:pPr>
     </w:lvl>
   </w:abstractNum>
-  <w:abstractNum w:abstractNumId="27">
+  <w:abstractNum w:abstractNumId="27" w15:restartNumberingAfterBreak="0">
     <w:nsid w:val="709D0CE9"/>
     <w:multiLevelType w:val="hybridMultilevel"/>
     <w:tmpl w:val="FFCA90DC"/>
@@ -17910,7 +17761,7 @@
       </w:pPr>
     </w:lvl>
   </w:abstractNum>
-  <w:abstractNum w:abstractNumId="28">
+  <w:abstractNum w:abstractNumId="28" w15:restartNumberingAfterBreak="0">
     <w:nsid w:val="730015CA"/>
     <w:multiLevelType w:val="hybridMultilevel"/>
     <w:tmpl w:val="66704F4C"/>
@@ -18022,7 +17873,7 @@
       </w:rPr>
     </w:lvl>
   </w:abstractNum>
-  <w:abstractNum w:abstractNumId="29">
+  <w:abstractNum w:abstractNumId="29" w15:restartNumberingAfterBreak="0">
     <w:nsid w:val="74C61739"/>
     <w:multiLevelType w:val="hybridMultilevel"/>
     <w:tmpl w:val="9CB0B428"/>
@@ -18134,7 +17985,7 @@
       </w:rPr>
     </w:lvl>
   </w:abstractNum>
-  <w:abstractNum w:abstractNumId="30">
+  <w:abstractNum w:abstractNumId="30" w15:restartNumberingAfterBreak="0">
     <w:nsid w:val="77BD655F"/>
     <w:multiLevelType w:val="hybridMultilevel"/>
     <w:tmpl w:val="258017D8"/>
@@ -18247,7 +18098,7 @@
       </w:rPr>
     </w:lvl>
   </w:abstractNum>
-  <w:abstractNum w:abstractNumId="31">
+  <w:abstractNum w:abstractNumId="31" w15:restartNumberingAfterBreak="0">
     <w:nsid w:val="7DA4517B"/>
     <w:multiLevelType w:val="hybridMultilevel"/>
     <w:tmpl w:val="37AC371A"/>
@@ -18360,7 +18211,7 @@
       </w:rPr>
     </w:lvl>
   </w:abstractNum>
-  <w:abstractNum w:abstractNumId="32">
+  <w:abstractNum w:abstractNumId="32" w15:restartNumberingAfterBreak="0">
     <w:nsid w:val="7FE01AAA"/>
     <w:multiLevelType w:val="multilevel"/>
     <w:tmpl w:val="35EE5FBC"/>
@@ -18579,7 +18430,7 @@
 </file>
 
 <file path=word/styles.xml><?xml version="1.0" encoding="utf-8"?>
-<w:styles xmlns:mc="http://schemas.openxmlformats.org/markup-compatibility/2006" xmlns:r="http://schemas.openxmlformats.org/officeDocument/2006/relationships" xmlns:w="http://schemas.openxmlformats.org/wordprocessingml/2006/main" xmlns:w14="http://schemas.microsoft.com/office/word/2010/wordml" mc:Ignorable="w14">
+<w:styles xmlns:mc="http://schemas.openxmlformats.org/markup-compatibility/2006" xmlns:r="http://schemas.openxmlformats.org/officeDocument/2006/relationships" xmlns:w="http://schemas.openxmlformats.org/wordprocessingml/2006/main" xmlns:w14="http://schemas.microsoft.com/office/word/2010/wordml" xmlns:w15="http://schemas.microsoft.com/office/word/2012/wordml" xmlns:w16se="http://schemas.microsoft.com/office/word/2015/wordml/symex" mc:Ignorable="w14 w15 w16se">
   <w:docDefaults>
     <w:rPrDefault>
       <w:rPr>
@@ -18595,144 +18446,378 @@
       </w:pPr>
     </w:pPrDefault>
   </w:docDefaults>
-  <w:latentStyles w:defLockedState="0" w:defUIPriority="99" w:defSemiHidden="1" w:defUnhideWhenUsed="1" w:defQFormat="0" w:count="267">
-    <w:lsdException w:name="Normal" w:semiHidden="0" w:uiPriority="0" w:unhideWhenUsed="0" w:qFormat="1"/>
-    <w:lsdException w:name="heading 1" w:semiHidden="0" w:uiPriority="9" w:unhideWhenUsed="0" w:qFormat="1"/>
-    <w:lsdException w:name="heading 2" w:uiPriority="9" w:qFormat="1"/>
-    <w:lsdException w:name="heading 3" w:uiPriority="9" w:qFormat="1"/>
-    <w:lsdException w:name="heading 4" w:uiPriority="9" w:qFormat="1"/>
-    <w:lsdException w:name="heading 5" w:uiPriority="9" w:qFormat="1"/>
-    <w:lsdException w:name="heading 6" w:uiPriority="9" w:qFormat="1"/>
-    <w:lsdException w:name="heading 7" w:uiPriority="9" w:qFormat="1"/>
-    <w:lsdException w:name="heading 8" w:uiPriority="9" w:qFormat="1"/>
-    <w:lsdException w:name="heading 9" w:uiPriority="9" w:qFormat="1"/>
-    <w:lsdException w:name="toc 1" w:uiPriority="39"/>
-    <w:lsdException w:name="toc 2" w:uiPriority="39"/>
-    <w:lsdException w:name="toc 3" w:uiPriority="39"/>
-    <w:lsdException w:name="toc 4" w:uiPriority="39"/>
-    <w:lsdException w:name="toc 5" w:uiPriority="39"/>
-    <w:lsdException w:name="toc 6" w:uiPriority="39"/>
-    <w:lsdException w:name="toc 7" w:uiPriority="39"/>
-    <w:lsdException w:name="toc 8" w:uiPriority="39"/>
-    <w:lsdException w:name="toc 9" w:uiPriority="39"/>
-    <w:lsdException w:name="caption" w:uiPriority="35" w:qFormat="1"/>
-    <w:lsdException w:name="Title" w:semiHidden="0" w:uiPriority="10" w:unhideWhenUsed="0" w:qFormat="1"/>
-    <w:lsdException w:name="Default Paragraph Font" w:uiPriority="1"/>
-    <w:lsdException w:name="Subtitle" w:semiHidden="0" w:uiPriority="11" w:unhideWhenUsed="0" w:qFormat="1"/>
-    <w:lsdException w:name="Strong" w:semiHidden="0" w:uiPriority="22" w:unhideWhenUsed="0" w:qFormat="1"/>
-    <w:lsdException w:name="Emphasis" w:semiHidden="0" w:uiPriority="20" w:unhideWhenUsed="0" w:qFormat="1"/>
-    <w:lsdException w:name="Table Grid" w:semiHidden="0" w:uiPriority="39" w:unhideWhenUsed="0"/>
-    <w:lsdException w:name="Placeholder Text" w:unhideWhenUsed="0"/>
-    <w:lsdException w:name="No Spacing" w:semiHidden="0" w:uiPriority="1" w:unhideWhenUsed="0" w:qFormat="1"/>
-    <w:lsdException w:name="Light Shading" w:semiHidden="0" w:uiPriority="60" w:unhideWhenUsed="0"/>
-    <w:lsdException w:name="Light List" w:semiHidden="0" w:uiPriority="61" w:unhideWhenUsed="0"/>
-    <w:lsdException w:name="Light Grid" w:semiHidden="0" w:uiPriority="62" w:unhideWhenUsed="0"/>
-    <w:lsdException w:name="Medium Shading 1" w:semiHidden="0" w:uiPriority="63" w:unhideWhenUsed="0"/>
-    <w:lsdException w:name="Medium Shading 2" w:semiHidden="0" w:uiPriority="64" w:unhideWhenUsed="0"/>
-    <w:lsdException w:name="Medium List 1" w:semiHidden="0" w:uiPriority="65" w:unhideWhenUsed="0"/>
-    <w:lsdException w:name="Medium List 2" w:semiHidden="0" w:uiPriority="66" w:unhideWhenUsed="0"/>
-    <w:lsdException w:name="Medium Grid 1" w:semiHidden="0" w:uiPriority="67" w:unhideWhenUsed="0"/>
-    <w:lsdException w:name="Medium Grid 2" w:semiHidden="0" w:uiPriority="68" w:unhideWhenUsed="0"/>
-    <w:lsdException w:name="Medium Grid 3" w:semiHidden="0" w:uiPriority="69" w:unhideWhenUsed="0"/>
-    <w:lsdException w:name="Dark List" w:semiHidden="0" w:uiPriority="70" w:unhideWhenUsed="0"/>
-    <w:lsdException w:name="Colorful Shading" w:semiHidden="0" w:uiPriority="71" w:unhideWhenUsed="0"/>
-    <w:lsdException w:name="Colorful List" w:semiHidden="0" w:uiPriority="72" w:unhideWhenUsed="0"/>
-    <w:lsdException w:name="Colorful Grid" w:semiHidden="0" w:uiPriority="73" w:unhideWhenUsed="0"/>
-    <w:lsdException w:name="Light Shading Accent 1" w:semiHidden="0" w:uiPriority="60" w:unhideWhenUsed="0"/>
-    <w:lsdException w:name="Light List Accent 1" w:semiHidden="0" w:uiPriority="61" w:unhideWhenUsed="0"/>
-    <w:lsdException w:name="Light Grid Accent 1" w:semiHidden="0" w:uiPriority="62" w:unhideWhenUsed="0"/>
-    <w:lsdException w:name="Medium Shading 1 Accent 1" w:semiHidden="0" w:uiPriority="63" w:unhideWhenUsed="0"/>
-    <w:lsdException w:name="Medium Shading 2 Accent 1" w:semiHidden="0" w:uiPriority="64" w:unhideWhenUsed="0"/>
-    <w:lsdException w:name="Medium List 1 Accent 1" w:semiHidden="0" w:uiPriority="65" w:unhideWhenUsed="0"/>
-    <w:lsdException w:name="Revision" w:unhideWhenUsed="0"/>
-    <w:lsdException w:name="List Paragraph" w:semiHidden="0" w:uiPriority="34" w:unhideWhenUsed="0" w:qFormat="1"/>
-    <w:lsdException w:name="Quote" w:semiHidden="0" w:uiPriority="29" w:unhideWhenUsed="0" w:qFormat="1"/>
-    <w:lsdException w:name="Intense Quote" w:semiHidden="0" w:uiPriority="30" w:unhideWhenUsed="0" w:qFormat="1"/>
-    <w:lsdException w:name="Medium List 2 Accent 1" w:semiHidden="0" w:uiPriority="66" w:unhideWhenUsed="0"/>
-    <w:lsdException w:name="Medium Grid 1 Accent 1" w:semiHidden="0" w:uiPriority="67" w:unhideWhenUsed="0"/>
-    <w:lsdException w:name="Medium Grid 2 Accent 1" w:semiHidden="0" w:uiPriority="68" w:unhideWhenUsed="0"/>
-    <w:lsdException w:name="Medium Grid 3 Accent 1" w:semiHidden="0" w:uiPriority="69" w:unhideWhenUsed="0"/>
-    <w:lsdException w:name="Dark List Accent 1" w:semiHidden="0" w:uiPriority="70" w:unhideWhenUsed="0"/>
-    <w:lsdException w:name="Colorful Shading Accent 1" w:semiHidden="0" w:uiPriority="71" w:unhideWhenUsed="0"/>
-    <w:lsdException w:name="Colorful List Accent 1" w:semiHidden="0" w:uiPriority="72" w:unhideWhenUsed="0"/>
-    <w:lsdException w:name="Colorful Grid Accent 1" w:semiHidden="0" w:uiPriority="73" w:unhideWhenUsed="0"/>
-    <w:lsdException w:name="Light Shading Accent 2" w:semiHidden="0" w:uiPriority="60" w:unhideWhenUsed="0"/>
-    <w:lsdException w:name="Light List Accent 2" w:semiHidden="0" w:uiPriority="61" w:unhideWhenUsed="0"/>
-    <w:lsdException w:name="Light Grid Accent 2" w:semiHidden="0" w:uiPriority="62" w:unhideWhenUsed="0"/>
-    <w:lsdException w:name="Medium Shading 1 Accent 2" w:semiHidden="0" w:uiPriority="63" w:unhideWhenUsed="0"/>
-    <w:lsdException w:name="Medium Shading 2 Accent 2" w:semiHidden="0" w:uiPriority="64" w:unhideWhenUsed="0"/>
-    <w:lsdException w:name="Medium List 1 Accent 2" w:semiHidden="0" w:uiPriority="65" w:unhideWhenUsed="0"/>
-    <w:lsdException w:name="Medium List 2 Accent 2" w:semiHidden="0" w:uiPriority="66" w:unhideWhenUsed="0"/>
-    <w:lsdException w:name="Medium Grid 1 Accent 2" w:semiHidden="0" w:uiPriority="67" w:unhideWhenUsed="0"/>
-    <w:lsdException w:name="Medium Grid 2 Accent 2" w:semiHidden="0" w:uiPriority="68" w:unhideWhenUsed="0"/>
-    <w:lsdException w:name="Medium Grid 3 Accent 2" w:semiHidden="0" w:uiPriority="69" w:unhideWhenUsed="0"/>
-    <w:lsdException w:name="Dark List Accent 2" w:semiHidden="0" w:uiPriority="70" w:unhideWhenUsed="0"/>
-    <w:lsdException w:name="Colorful Shading Accent 2" w:semiHidden="0" w:uiPriority="71" w:unhideWhenUsed="0"/>
-    <w:lsdException w:name="Colorful List Accent 2" w:semiHidden="0" w:uiPriority="72" w:unhideWhenUsed="0"/>
-    <w:lsdException w:name="Colorful Grid Accent 2" w:semiHidden="0" w:uiPriority="73" w:unhideWhenUsed="0"/>
-    <w:lsdException w:name="Light Shading Accent 3" w:semiHidden="0" w:uiPriority="60" w:unhideWhenUsed="0"/>
-    <w:lsdException w:name="Light List Accent 3" w:semiHidden="0" w:uiPriority="61" w:unhideWhenUsed="0"/>
-    <w:lsdException w:name="Light Grid Accent 3" w:semiHidden="0" w:uiPriority="62" w:unhideWhenUsed="0"/>
-    <w:lsdException w:name="Medium Shading 1 Accent 3" w:semiHidden="0" w:uiPriority="63" w:unhideWhenUsed="0"/>
-    <w:lsdException w:name="Medium Shading 2 Accent 3" w:semiHidden="0" w:uiPriority="64" w:unhideWhenUsed="0"/>
-    <w:lsdException w:name="Medium List 1 Accent 3" w:semiHidden="0" w:uiPriority="65" w:unhideWhenUsed="0"/>
-    <w:lsdException w:name="Medium List 2 Accent 3" w:semiHidden="0" w:uiPriority="66" w:unhideWhenUsed="0"/>
-    <w:lsdException w:name="Medium Grid 1 Accent 3" w:semiHidden="0" w:uiPriority="67" w:unhideWhenUsed="0"/>
-    <w:lsdException w:name="Medium Grid 2 Accent 3" w:semiHidden="0" w:uiPriority="68" w:unhideWhenUsed="0"/>
-    <w:lsdException w:name="Medium Grid 3 Accent 3" w:semiHidden="0" w:uiPriority="69" w:unhideWhenUsed="0"/>
-    <w:lsdException w:name="Dark List Accent 3" w:semiHidden="0" w:uiPriority="70" w:unhideWhenUsed="0"/>
-    <w:lsdException w:name="Colorful Shading Accent 3" w:semiHidden="0" w:uiPriority="71" w:unhideWhenUsed="0"/>
-    <w:lsdException w:name="Colorful List Accent 3" w:semiHidden="0" w:uiPriority="72" w:unhideWhenUsed="0"/>
-    <w:lsdException w:name="Colorful Grid Accent 3" w:semiHidden="0" w:uiPriority="73" w:unhideWhenUsed="0"/>
-    <w:lsdException w:name="Light Shading Accent 4" w:semiHidden="0" w:uiPriority="60" w:unhideWhenUsed="0"/>
-    <w:lsdException w:name="Light List Accent 4" w:semiHidden="0" w:uiPriority="61" w:unhideWhenUsed="0"/>
-    <w:lsdException w:name="Light Grid Accent 4" w:semiHidden="0" w:uiPriority="62" w:unhideWhenUsed="0"/>
-    <w:lsdException w:name="Medium Shading 1 Accent 4" w:semiHidden="0" w:uiPriority="63" w:unhideWhenUsed="0"/>
-    <w:lsdException w:name="Medium Shading 2 Accent 4" w:semiHidden="0" w:uiPriority="64" w:unhideWhenUsed="0"/>
-    <w:lsdException w:name="Medium List 1 Accent 4" w:semiHidden="0" w:uiPriority="65" w:unhideWhenUsed="0"/>
-    <w:lsdException w:name="Medium List 2 Accent 4" w:semiHidden="0" w:uiPriority="66" w:unhideWhenUsed="0"/>
-    <w:lsdException w:name="Medium Grid 1 Accent 4" w:semiHidden="0" w:uiPriority="67" w:unhideWhenUsed="0"/>
-    <w:lsdException w:name="Medium Grid 2 Accent 4" w:semiHidden="0" w:uiPriority="68" w:unhideWhenUsed="0"/>
-    <w:lsdException w:name="Medium Grid 3 Accent 4" w:semiHidden="0" w:uiPriority="69" w:unhideWhenUsed="0"/>
-    <w:lsdException w:name="Dark List Accent 4" w:semiHidden="0" w:uiPriority="70" w:unhideWhenUsed="0"/>
-    <w:lsdException w:name="Colorful Shading Accent 4" w:semiHidden="0" w:uiPriority="71" w:unhideWhenUsed="0"/>
-    <w:lsdException w:name="Colorful List Accent 4" w:semiHidden="0" w:uiPriority="72" w:unhideWhenUsed="0"/>
-    <w:lsdException w:name="Colorful Grid Accent 4" w:semiHidden="0" w:uiPriority="73" w:unhideWhenUsed="0"/>
-    <w:lsdException w:name="Light Shading Accent 5" w:semiHidden="0" w:uiPriority="60" w:unhideWhenUsed="0"/>
-    <w:lsdException w:name="Light List Accent 5" w:semiHidden="0" w:uiPriority="61" w:unhideWhenUsed="0"/>
-    <w:lsdException w:name="Light Grid Accent 5" w:semiHidden="0" w:uiPriority="62" w:unhideWhenUsed="0"/>
-    <w:lsdException w:name="Medium Shading 1 Accent 5" w:semiHidden="0" w:uiPriority="63" w:unhideWhenUsed="0"/>
-    <w:lsdException w:name="Medium Shading 2 Accent 5" w:semiHidden="0" w:uiPriority="64" w:unhideWhenUsed="0"/>
-    <w:lsdException w:name="Medium List 1 Accent 5" w:semiHidden="0" w:uiPriority="65" w:unhideWhenUsed="0"/>
-    <w:lsdException w:name="Medium List 2 Accent 5" w:semiHidden="0" w:uiPriority="66" w:unhideWhenUsed="0"/>
-    <w:lsdException w:name="Medium Grid 1 Accent 5" w:semiHidden="0" w:uiPriority="67" w:unhideWhenUsed="0"/>
-    <w:lsdException w:name="Medium Grid 2 Accent 5" w:semiHidden="0" w:uiPriority="68" w:unhideWhenUsed="0"/>
-    <w:lsdException w:name="Medium Grid 3 Accent 5" w:semiHidden="0" w:uiPriority="69" w:unhideWhenUsed="0"/>
-    <w:lsdException w:name="Dark List Accent 5" w:semiHidden="0" w:uiPriority="70" w:unhideWhenUsed="0"/>
-    <w:lsdException w:name="Colorful Shading Accent 5" w:semiHidden="0" w:uiPriority="71" w:unhideWhenUsed="0"/>
-    <w:lsdException w:name="Colorful List Accent 5" w:semiHidden="0" w:uiPriority="72" w:unhideWhenUsed="0"/>
-    <w:lsdException w:name="Colorful Grid Accent 5" w:semiHidden="0" w:uiPriority="73" w:unhideWhenUsed="0"/>
-    <w:lsdException w:name="Light Shading Accent 6" w:semiHidden="0" w:uiPriority="60" w:unhideWhenUsed="0"/>
-    <w:lsdException w:name="Light List Accent 6" w:semiHidden="0" w:uiPriority="61" w:unhideWhenUsed="0"/>
-    <w:lsdException w:name="Light Grid Accent 6" w:semiHidden="0" w:uiPriority="62" w:unhideWhenUsed="0"/>
-    <w:lsdException w:name="Medium Shading 1 Accent 6" w:semiHidden="0" w:uiPriority="63" w:unhideWhenUsed="0"/>
-    <w:lsdException w:name="Medium Shading 2 Accent 6" w:semiHidden="0" w:uiPriority="64" w:unhideWhenUsed="0"/>
-    <w:lsdException w:name="Medium List 1 Accent 6" w:semiHidden="0" w:uiPriority="65" w:unhideWhenUsed="0"/>
-    <w:lsdException w:name="Medium List 2 Accent 6" w:semiHidden="0" w:uiPriority="66" w:unhideWhenUsed="0"/>
-    <w:lsdException w:name="Medium Grid 1 Accent 6" w:semiHidden="0" w:uiPriority="67" w:unhideWhenUsed="0"/>
-    <w:lsdException w:name="Medium Grid 2 Accent 6" w:semiHidden="0" w:uiPriority="68" w:unhideWhenUsed="0"/>
-    <w:lsdException w:name="Medium Grid 3 Accent 6" w:semiHidden="0" w:uiPriority="69" w:unhideWhenUsed="0"/>
-    <w:lsdException w:name="Dark List Accent 6" w:semiHidden="0" w:uiPriority="70" w:unhideWhenUsed="0"/>
-    <w:lsdException w:name="Colorful Shading Accent 6" w:semiHidden="0" w:uiPriority="71" w:unhideWhenUsed="0"/>
-    <w:lsdException w:name="Colorful List Accent 6" w:semiHidden="0" w:uiPriority="72" w:unhideWhenUsed="0"/>
-    <w:lsdException w:name="Colorful Grid Accent 6" w:semiHidden="0" w:uiPriority="73" w:unhideWhenUsed="0"/>
-    <w:lsdException w:name="Subtle Emphasis" w:semiHidden="0" w:uiPriority="19" w:unhideWhenUsed="0" w:qFormat="1"/>
-    <w:lsdException w:name="Intense Emphasis" w:semiHidden="0" w:uiPriority="21" w:unhideWhenUsed="0" w:qFormat="1"/>
-    <w:lsdException w:name="Subtle Reference" w:semiHidden="0" w:uiPriority="31" w:unhideWhenUsed="0" w:qFormat="1"/>
-    <w:lsdException w:name="Intense Reference" w:semiHidden="0" w:uiPriority="32" w:unhideWhenUsed="0" w:qFormat="1"/>
-    <w:lsdException w:name="Book Title" w:semiHidden="0" w:uiPriority="33" w:unhideWhenUsed="0" w:qFormat="1"/>
-    <w:lsdException w:name="Bibliography" w:uiPriority="37"/>
-    <w:lsdException w:name="TOC Heading" w:uiPriority="39" w:qFormat="1"/>
+  <w:latentStyles w:defLockedState="0" w:defUIPriority="99" w:defSemiHidden="0" w:defUnhideWhenUsed="0" w:defQFormat="0" w:count="371">
+    <w:lsdException w:name="Normal" w:uiPriority="0" w:qFormat="1"/>
+    <w:lsdException w:name="heading 1" w:uiPriority="9" w:qFormat="1"/>
+    <w:lsdException w:name="heading 2" w:semiHidden="1" w:uiPriority="9" w:unhideWhenUsed="1" w:qFormat="1"/>
+    <w:lsdException w:name="heading 3" w:semiHidden="1" w:uiPriority="9" w:unhideWhenUsed="1" w:qFormat="1"/>
+    <w:lsdException w:name="heading 4" w:semiHidden="1" w:uiPriority="9" w:unhideWhenUsed="1" w:qFormat="1"/>
+    <w:lsdException w:name="heading 5" w:semiHidden="1" w:uiPriority="9" w:unhideWhenUsed="1" w:qFormat="1"/>
+    <w:lsdException w:name="heading 6" w:semiHidden="1" w:uiPriority="9" w:unhideWhenUsed="1" w:qFormat="1"/>
+    <w:lsdException w:name="heading 7" w:semiHidden="1" w:uiPriority="9" w:unhideWhenUsed="1" w:qFormat="1"/>
+    <w:lsdException w:name="heading 8" w:semiHidden="1" w:uiPriority="9" w:unhideWhenUsed="1" w:qFormat="1"/>
+    <w:lsdException w:name="heading 9" w:semiHidden="1" w:uiPriority="9" w:unhideWhenUsed="1" w:qFormat="1"/>
+    <w:lsdException w:name="index 1" w:semiHidden="1" w:unhideWhenUsed="1"/>
+    <w:lsdException w:name="index 2" w:semiHidden="1" w:unhideWhenUsed="1"/>
+    <w:lsdException w:name="index 3" w:semiHidden="1" w:unhideWhenUsed="1"/>
+    <w:lsdException w:name="index 4" w:semiHidden="1" w:unhideWhenUsed="1"/>
+    <w:lsdException w:name="index 5" w:semiHidden="1" w:unhideWhenUsed="1"/>
+    <w:lsdException w:name="index 6" w:semiHidden="1" w:unhideWhenUsed="1"/>
+    <w:lsdException w:name="index 7" w:semiHidden="1" w:unhideWhenUsed="1"/>
+    <w:lsdException w:name="index 8" w:semiHidden="1" w:unhideWhenUsed="1"/>
+    <w:lsdException w:name="index 9" w:semiHidden="1" w:unhideWhenUsed="1"/>
+    <w:lsdException w:name="toc 1" w:semiHidden="1" w:uiPriority="39" w:unhideWhenUsed="1"/>
+    <w:lsdException w:name="toc 2" w:semiHidden="1" w:uiPriority="39" w:unhideWhenUsed="1"/>
+    <w:lsdException w:name="toc 3" w:semiHidden="1" w:uiPriority="39" w:unhideWhenUsed="1"/>
+    <w:lsdException w:name="toc 4" w:semiHidden="1" w:uiPriority="39" w:unhideWhenUsed="1"/>
+    <w:lsdException w:name="toc 5" w:semiHidden="1" w:uiPriority="39" w:unhideWhenUsed="1"/>
+    <w:lsdException w:name="toc 6" w:semiHidden="1" w:uiPriority="39" w:unhideWhenUsed="1"/>
+    <w:lsdException w:name="toc 7" w:semiHidden="1" w:uiPriority="39" w:unhideWhenUsed="1"/>
+    <w:lsdException w:name="toc 8" w:semiHidden="1" w:uiPriority="39" w:unhideWhenUsed="1"/>
+    <w:lsdException w:name="toc 9" w:semiHidden="1" w:uiPriority="39" w:unhideWhenUsed="1"/>
+    <w:lsdException w:name="Normal Indent" w:semiHidden="1" w:unhideWhenUsed="1"/>
+    <w:lsdException w:name="footnote text" w:semiHidden="1" w:unhideWhenUsed="1"/>
+    <w:lsdException w:name="annotation text" w:semiHidden="1" w:unhideWhenUsed="1"/>
+    <w:lsdException w:name="header" w:semiHidden="1" w:unhideWhenUsed="1"/>
+    <w:lsdException w:name="footer" w:semiHidden="1" w:unhideWhenUsed="1"/>
+    <w:lsdException w:name="index heading" w:semiHidden="1" w:unhideWhenUsed="1"/>
+    <w:lsdException w:name="caption" w:semiHidden="1" w:uiPriority="35" w:unhideWhenUsed="1" w:qFormat="1"/>
+    <w:lsdException w:name="table of figures" w:semiHidden="1" w:unhideWhenUsed="1"/>
+    <w:lsdException w:name="envelope address" w:semiHidden="1" w:unhideWhenUsed="1"/>
+    <w:lsdException w:name="envelope return" w:semiHidden="1" w:unhideWhenUsed="1"/>
+    <w:lsdException w:name="footnote reference" w:semiHidden="1" w:unhideWhenUsed="1"/>
+    <w:lsdException w:name="annotation reference" w:semiHidden="1" w:unhideWhenUsed="1"/>
+    <w:lsdException w:name="line number" w:semiHidden="1" w:unhideWhenUsed="1"/>
+    <w:lsdException w:name="page number" w:semiHidden="1" w:unhideWhenUsed="1"/>
+    <w:lsdException w:name="endnote reference" w:semiHidden="1" w:unhideWhenUsed="1"/>
+    <w:lsdException w:name="endnote text" w:semiHidden="1" w:unhideWhenUsed="1"/>
+    <w:lsdException w:name="table of authorities" w:semiHidden="1" w:unhideWhenUsed="1"/>
+    <w:lsdException w:name="macro" w:semiHidden="1" w:unhideWhenUsed="1"/>
+    <w:lsdException w:name="toa heading" w:semiHidden="1" w:unhideWhenUsed="1"/>
+    <w:lsdException w:name="List" w:semiHidden="1" w:unhideWhenUsed="1"/>
+    <w:lsdException w:name="List Bullet" w:semiHidden="1" w:unhideWhenUsed="1"/>
+    <w:lsdException w:name="List Number" w:semiHidden="1" w:unhideWhenUsed="1"/>
+    <w:lsdException w:name="List 2" w:semiHidden="1" w:unhideWhenUsed="1"/>
+    <w:lsdException w:name="List 3" w:semiHidden="1" w:unhideWhenUsed="1"/>
+    <w:lsdException w:name="List 4" w:semiHidden="1" w:unhideWhenUsed="1"/>
+    <w:lsdException w:name="List 5" w:semiHidden="1" w:unhideWhenUsed="1"/>
+    <w:lsdException w:name="List Bullet 2" w:semiHidden="1" w:unhideWhenUsed="1"/>
+    <w:lsdException w:name="List Bullet 3" w:semiHidden="1" w:unhideWhenUsed="1"/>
+    <w:lsdException w:name="List Bullet 4" w:semiHidden="1" w:unhideWhenUsed="1"/>
+    <w:lsdException w:name="List Bullet 5" w:semiHidden="1" w:unhideWhenUsed="1"/>
+    <w:lsdException w:name="List Number 2" w:semiHidden="1" w:unhideWhenUsed="1"/>
+    <w:lsdException w:name="List Number 3" w:semiHidden="1" w:unhideWhenUsed="1"/>
+    <w:lsdException w:name="List Number 4" w:semiHidden="1" w:unhideWhenUsed="1"/>
+    <w:lsdException w:name="List Number 5" w:semiHidden="1" w:unhideWhenUsed="1"/>
+    <w:lsdException w:name="Title" w:uiPriority="10" w:qFormat="1"/>
+    <w:lsdException w:name="Closing" w:semiHidden="1" w:unhideWhenUsed="1"/>
+    <w:lsdException w:name="Signature" w:semiHidden="1" w:unhideWhenUsed="1"/>
+    <w:lsdException w:name="Default Paragraph Font" w:semiHidden="1" w:uiPriority="1" w:unhideWhenUsed="1"/>
+    <w:lsdException w:name="Body Text" w:semiHidden="1" w:unhideWhenUsed="1"/>
+    <w:lsdException w:name="Body Text Indent" w:semiHidden="1" w:unhideWhenUsed="1"/>
+    <w:lsdException w:name="List Continue" w:semiHidden="1" w:unhideWhenUsed="1"/>
+    <w:lsdException w:name="List Continue 2" w:semiHidden="1" w:unhideWhenUsed="1"/>
+    <w:lsdException w:name="List Continue 3" w:semiHidden="1" w:unhideWhenUsed="1"/>
+    <w:lsdException w:name="List Continue 4" w:semiHidden="1" w:unhideWhenUsed="1"/>
+    <w:lsdException w:name="List Continue 5" w:semiHidden="1" w:unhideWhenUsed="1"/>
+    <w:lsdException w:name="Message Header" w:semiHidden="1" w:unhideWhenUsed="1"/>
+    <w:lsdException w:name="Subtitle" w:uiPriority="11" w:qFormat="1"/>
+    <w:lsdException w:name="Salutation" w:semiHidden="1" w:unhideWhenUsed="1"/>
+    <w:lsdException w:name="Date" w:semiHidden="1" w:unhideWhenUsed="1"/>
+    <w:lsdException w:name="Body Text First Indent" w:semiHidden="1" w:unhideWhenUsed="1"/>
+    <w:lsdException w:name="Body Text First Indent 2" w:semiHidden="1" w:unhideWhenUsed="1"/>
+    <w:lsdException w:name="Note Heading" w:semiHidden="1" w:unhideWhenUsed="1"/>
+    <w:lsdException w:name="Body Text 2" w:semiHidden="1" w:unhideWhenUsed="1"/>
+    <w:lsdException w:name="Body Text 3" w:semiHidden="1" w:unhideWhenUsed="1"/>
+    <w:lsdException w:name="Body Text Indent 2" w:semiHidden="1" w:unhideWhenUsed="1"/>
+    <w:lsdException w:name="Body Text Indent 3" w:semiHidden="1" w:unhideWhenUsed="1"/>
+    <w:lsdException w:name="Block Text" w:semiHidden="1" w:unhideWhenUsed="1"/>
+    <w:lsdException w:name="Hyperlink" w:semiHidden="1" w:unhideWhenUsed="1"/>
+    <w:lsdException w:name="FollowedHyperlink" w:semiHidden="1" w:unhideWhenUsed="1"/>
+    <w:lsdException w:name="Strong" w:uiPriority="22" w:qFormat="1"/>
+    <w:lsdException w:name="Emphasis" w:uiPriority="20" w:qFormat="1"/>
+    <w:lsdException w:name="Document Map" w:semiHidden="1" w:unhideWhenUsed="1"/>
+    <w:lsdException w:name="Plain Text" w:semiHidden="1" w:unhideWhenUsed="1"/>
+    <w:lsdException w:name="E-mail Signature" w:semiHidden="1" w:unhideWhenUsed="1"/>
+    <w:lsdException w:name="HTML Top of Form" w:semiHidden="1" w:unhideWhenUsed="1"/>
+    <w:lsdException w:name="HTML Bottom of Form" w:semiHidden="1" w:unhideWhenUsed="1"/>
+    <w:lsdException w:name="Normal (Web)" w:semiHidden="1" w:unhideWhenUsed="1"/>
+    <w:lsdException w:name="HTML Acronym" w:semiHidden="1" w:unhideWhenUsed="1"/>
+    <w:lsdException w:name="HTML Address" w:semiHidden="1" w:unhideWhenUsed="1"/>
+    <w:lsdException w:name="HTML Cite" w:semiHidden="1" w:unhideWhenUsed="1"/>
+    <w:lsdException w:name="HTML Code" w:semiHidden="1" w:unhideWhenUsed="1"/>
+    <w:lsdException w:name="HTML Definition" w:semiHidden="1" w:unhideWhenUsed="1"/>
+    <w:lsdException w:name="HTML Keyboard" w:semiHidden="1" w:unhideWhenUsed="1"/>
+    <w:lsdException w:name="HTML Preformatted" w:semiHidden="1" w:unhideWhenUsed="1"/>
+    <w:lsdException w:name="HTML Sample" w:semiHidden="1" w:unhideWhenUsed="1"/>
+    <w:lsdException w:name="HTML Typewriter" w:semiHidden="1" w:unhideWhenUsed="1"/>
+    <w:lsdException w:name="HTML Variable" w:semiHidden="1" w:unhideWhenUsed="1"/>
+    <w:lsdException w:name="Normal Table" w:semiHidden="1" w:unhideWhenUsed="1"/>
+    <w:lsdException w:name="annotation subject" w:semiHidden="1" w:unhideWhenUsed="1"/>
+    <w:lsdException w:name="No List" w:semiHidden="1" w:unhideWhenUsed="1"/>
+    <w:lsdException w:name="Outline List 1" w:semiHidden="1" w:unhideWhenUsed="1"/>
+    <w:lsdException w:name="Outline List 2" w:semiHidden="1" w:unhideWhenUsed="1"/>
+    <w:lsdException w:name="Outline List 3" w:semiHidden="1" w:unhideWhenUsed="1"/>
+    <w:lsdException w:name="Table Simple 1" w:semiHidden="1" w:unhideWhenUsed="1"/>
+    <w:lsdException w:name="Table Simple 2" w:semiHidden="1" w:unhideWhenUsed="1"/>
+    <w:lsdException w:name="Table Simple 3" w:semiHidden="1" w:unhideWhenUsed="1"/>
+    <w:lsdException w:name="Table Classic 1" w:semiHidden="1" w:unhideWhenUsed="1"/>
+    <w:lsdException w:name="Table Classic 2" w:semiHidden="1" w:unhideWhenUsed="1"/>
+    <w:lsdException w:name="Table Classic 3" w:semiHidden="1" w:unhideWhenUsed="1"/>
+    <w:lsdException w:name="Table Classic 4" w:semiHidden="1" w:unhideWhenUsed="1"/>
+    <w:lsdException w:name="Table Colorful 1" w:semiHidden="1" w:unhideWhenUsed="1"/>
+    <w:lsdException w:name="Table Colorful 2" w:semiHidden="1" w:unhideWhenUsed="1"/>
+    <w:lsdException w:name="Table Colorful 3" w:semiHidden="1" w:unhideWhenUsed="1"/>
+    <w:lsdException w:name="Table Columns 1" w:semiHidden="1" w:unhideWhenUsed="1"/>
+    <w:lsdException w:name="Table Columns 2" w:semiHidden="1" w:unhideWhenUsed="1"/>
+    <w:lsdException w:name="Table Columns 3" w:semiHidden="1" w:unhideWhenUsed="1"/>
+    <w:lsdException w:name="Table Columns 4" w:semiHidden="1" w:unhideWhenUsed="1"/>
+    <w:lsdException w:name="Table Columns 5" w:semiHidden="1" w:unhideWhenUsed="1"/>
+    <w:lsdException w:name="Table Grid 1" w:semiHidden="1" w:unhideWhenUsed="1"/>
+    <w:lsdException w:name="Table Grid 2" w:semiHidden="1" w:unhideWhenUsed="1"/>
+    <w:lsdException w:name="Table Grid 3" w:semiHidden="1" w:unhideWhenUsed="1"/>
+    <w:lsdException w:name="Table Grid 4" w:semiHidden="1" w:unhideWhenUsed="1"/>
+    <w:lsdException w:name="Table Grid 5" w:semiHidden="1" w:unhideWhenUsed="1"/>
+    <w:lsdException w:name="Table Grid 6" w:semiHidden="1" w:unhideWhenUsed="1"/>
+    <w:lsdException w:name="Table Grid 7" w:semiHidden="1" w:unhideWhenUsed="1"/>
+    <w:lsdException w:name="Table Grid 8" w:semiHidden="1" w:unhideWhenUsed="1"/>
+    <w:lsdException w:name="Table List 1" w:semiHidden="1" w:unhideWhenUsed="1"/>
+    <w:lsdException w:name="Table List 2" w:semiHidden="1" w:unhideWhenUsed="1"/>
+    <w:lsdException w:name="Table List 3" w:semiHidden="1" w:unhideWhenUsed="1"/>
+    <w:lsdException w:name="Table List 4" w:semiHidden="1" w:unhideWhenUsed="1"/>
+    <w:lsdException w:name="Table List 5" w:semiHidden="1" w:unhideWhenUsed="1"/>
+    <w:lsdException w:name="Table List 6" w:semiHidden="1" w:unhideWhenUsed="1"/>
+    <w:lsdException w:name="Table List 7" w:semiHidden="1" w:unhideWhenUsed="1"/>
+    <w:lsdException w:name="Table List 8" w:semiHidden="1" w:unhideWhenUsed="1"/>
+    <w:lsdException w:name="Table 3D effects 1" w:semiHidden="1" w:unhideWhenUsed="1"/>
+    <w:lsdException w:name="Table 3D effects 2" w:semiHidden="1" w:unhideWhenUsed="1"/>
+    <w:lsdException w:name="Table 3D effects 3" w:semiHidden="1" w:unhideWhenUsed="1"/>
+    <w:lsdException w:name="Table Contemporary" w:semiHidden="1" w:unhideWhenUsed="1"/>
+    <w:lsdException w:name="Table Elegant" w:semiHidden="1" w:unhideWhenUsed="1"/>
+    <w:lsdException w:name="Table Professional" w:semiHidden="1" w:unhideWhenUsed="1"/>
+    <w:lsdException w:name="Table Subtle 1" w:semiHidden="1" w:unhideWhenUsed="1"/>
+    <w:lsdException w:name="Table Subtle 2" w:semiHidden="1" w:unhideWhenUsed="1"/>
+    <w:lsdException w:name="Table Web 1" w:semiHidden="1" w:unhideWhenUsed="1"/>
+    <w:lsdException w:name="Table Web 2" w:semiHidden="1" w:unhideWhenUsed="1"/>
+    <w:lsdException w:name="Table Web 3" w:semiHidden="1" w:unhideWhenUsed="1"/>
+    <w:lsdException w:name="Balloon Text" w:semiHidden="1" w:unhideWhenUsed="1"/>
+    <w:lsdException w:name="Table Grid" w:uiPriority="39"/>
+    <w:lsdException w:name="Table Theme" w:semiHidden="1" w:unhideWhenUsed="1"/>
+    <w:lsdException w:name="Placeholder Text" w:semiHidden="1"/>
+    <w:lsdException w:name="No Spacing" w:uiPriority="1" w:qFormat="1"/>
+    <w:lsdException w:name="Light Shading" w:uiPriority="60"/>
+    <w:lsdException w:name="Light List" w:uiPriority="61"/>
+    <w:lsdException w:name="Light Grid" w:uiPriority="62"/>
+    <w:lsdException w:name="Medium Shading 1" w:uiPriority="63"/>
+    <w:lsdException w:name="Medium Shading 2" w:uiPriority="64"/>
+    <w:lsdException w:name="Medium List 1" w:uiPriority="65"/>
+    <w:lsdException w:name="Medium List 2" w:uiPriority="66"/>
+    <w:lsdException w:name="Medium Grid 1" w:uiPriority="67"/>
+    <w:lsdException w:name="Medium Grid 2" w:uiPriority="68"/>
+    <w:lsdException w:name="Medium Grid 3" w:uiPriority="69"/>
+    <w:lsdException w:name="Dark List" w:uiPriority="70"/>
+    <w:lsdException w:name="Colorful Shading" w:uiPriority="71"/>
+    <w:lsdException w:name="Colorful List" w:uiPriority="72"/>
+    <w:lsdException w:name="Colorful Grid" w:uiPriority="73"/>
+    <w:lsdException w:name="Light Shading Accent 1" w:uiPriority="60"/>
+    <w:lsdException w:name="Light List Accent 1" w:uiPriority="61"/>
+    <w:lsdException w:name="Light Grid Accent 1" w:uiPriority="62"/>
+    <w:lsdException w:name="Medium Shading 1 Accent 1" w:uiPriority="63"/>
+    <w:lsdException w:name="Medium Shading 2 Accent 1" w:uiPriority="64"/>
+    <w:lsdException w:name="Medium List 1 Accent 1" w:uiPriority="65"/>
+    <w:lsdException w:name="Revision" w:semiHidden="1"/>
+    <w:lsdException w:name="List Paragraph" w:uiPriority="34" w:qFormat="1"/>
+    <w:lsdException w:name="Quote" w:uiPriority="29" w:qFormat="1"/>
+    <w:lsdException w:name="Intense Quote" w:uiPriority="30" w:qFormat="1"/>
+    <w:lsdException w:name="Medium List 2 Accent 1" w:uiPriority="66"/>
+    <w:lsdException w:name="Medium Grid 1 Accent 1" w:uiPriority="67"/>
+    <w:lsdException w:name="Medium Grid 2 Accent 1" w:uiPriority="68"/>
+    <w:lsdException w:name="Medium Grid 3 Accent 1" w:uiPriority="69"/>
+    <w:lsdException w:name="Dark List Accent 1" w:uiPriority="70"/>
+    <w:lsdException w:name="Colorful Shading Accent 1" w:uiPriority="71"/>
+    <w:lsdException w:name="Colorful List Accent 1" w:uiPriority="72"/>
+    <w:lsdException w:name="Colorful Grid Accent 1" w:uiPriority="73"/>
+    <w:lsdException w:name="Light Shading Accent 2" w:uiPriority="60"/>
+    <w:lsdException w:name="Light List Accent 2" w:uiPriority="61"/>
+    <w:lsdException w:name="Light Grid Accent 2" w:uiPriority="62"/>
+    <w:lsdException w:name="Medium Shading 1 Accent 2" w:uiPriority="63"/>
+    <w:lsdException w:name="Medium Shading 2 Accent 2" w:uiPriority="64"/>
+    <w:lsdException w:name="Medium List 1 Accent 2" w:uiPriority="65"/>
+    <w:lsdException w:name="Medium List 2 Accent 2" w:uiPriority="66"/>
+    <w:lsdException w:name="Medium Grid 1 Accent 2" w:uiPriority="67"/>
+    <w:lsdException w:name="Medium Grid 2 Accent 2" w:uiPriority="68"/>
+    <w:lsdException w:name="Medium Grid 3 Accent 2" w:uiPriority="69"/>
+    <w:lsdException w:name="Dark List Accent 2" w:uiPriority="70"/>
+    <w:lsdException w:name="Colorful Shading Accent 2" w:uiPriority="71"/>
+    <w:lsdException w:name="Colorful List Accent 2" w:uiPriority="72"/>
+    <w:lsdException w:name="Colorful Grid Accent 2" w:uiPriority="73"/>
+    <w:lsdException w:name="Light Shading Accent 3" w:uiPriority="60"/>
+    <w:lsdException w:name="Light List Accent 3" w:uiPriority="61"/>
+    <w:lsdException w:name="Light Grid Accent 3" w:uiPriority="62"/>
+    <w:lsdException w:name="Medium Shading 1 Accent 3" w:uiPriority="63"/>
+    <w:lsdException w:name="Medium Shading 2 Accent 3" w:uiPriority="64"/>
+    <w:lsdException w:name="Medium List 1 Accent 3" w:uiPriority="65"/>
+    <w:lsdException w:name="Medium List 2 Accent 3" w:uiPriority="66"/>
+    <w:lsdException w:name="Medium Grid 1 Accent 3" w:uiPriority="67"/>
+    <w:lsdException w:name="Medium Grid 2 Accent 3" w:uiPriority="68"/>
+    <w:lsdException w:name="Medium Grid 3 Accent 3" w:uiPriority="69"/>
+    <w:lsdException w:name="Dark List Accent 3" w:uiPriority="70"/>
+    <w:lsdException w:name="Colorful Shading Accent 3" w:uiPriority="71"/>
+    <w:lsdException w:name="Colorful List Accent 3" w:uiPriority="72"/>
+    <w:lsdException w:name="Colorful Grid Accent 3" w:uiPriority="73"/>
+    <w:lsdException w:name="Light Shading Accent 4" w:uiPriority="60"/>
+    <w:lsdException w:name="Light List Accent 4" w:uiPriority="61"/>
+    <w:lsdException w:name="Light Grid Accent 4" w:uiPriority="62"/>
+    <w:lsdException w:name="Medium Shading 1 Accent 4" w:uiPriority="63"/>
+    <w:lsdException w:name="Medium Shading 2 Accent 4" w:uiPriority="64"/>
+    <w:lsdException w:name="Medium List 1 Accent 4" w:uiPriority="65"/>
+    <w:lsdException w:name="Medium List 2 Accent 4" w:uiPriority="66"/>
+    <w:lsdException w:name="Medium Grid 1 Accent 4" w:uiPriority="67"/>
+    <w:lsdException w:name="Medium Grid 2 Accent 4" w:uiPriority="68"/>
+    <w:lsdException w:name="Medium Grid 3 Accent 4" w:uiPriority="69"/>
+    <w:lsdException w:name="Dark List Accent 4" w:uiPriority="70"/>
+    <w:lsdException w:name="Colorful Shading Accent 4" w:uiPriority="71"/>
+    <w:lsdException w:name="Colorful List Accent 4" w:uiPriority="72"/>
+    <w:lsdException w:name="Colorful Grid Accent 4" w:uiPriority="73"/>
+    <w:lsdException w:name="Light Shading Accent 5" w:uiPriority="60"/>
+    <w:lsdException w:name="Light List Accent 5" w:uiPriority="61"/>
+    <w:lsdException w:name="Light Grid Accent 5" w:uiPriority="62"/>
+    <w:lsdException w:name="Medium Shading 1 Accent 5" w:uiPriority="63"/>
+    <w:lsdException w:name="Medium Shading 2 Accent 5" w:uiPriority="64"/>
+    <w:lsdException w:name="Medium List 1 Accent 5" w:uiPriority="65"/>
+    <w:lsdException w:name="Medium List 2 Accent 5" w:uiPriority="66"/>
+    <w:lsdException w:name="Medium Grid 1 Accent 5" w:uiPriority="67"/>
+    <w:lsdException w:name="Medium Grid 2 Accent 5" w:uiPriority="68"/>
+    <w:lsdException w:name="Medium Grid 3 Accent 5" w:uiPriority="69"/>
+    <w:lsdException w:name="Dark List Accent 5" w:uiPriority="70"/>
+    <w:lsdException w:name="Colorful Shading Accent 5" w:uiPriority="71"/>
+    <w:lsdException w:name="Colorful List Accent 5" w:uiPriority="72"/>
+    <w:lsdException w:name="Colorful Grid Accent 5" w:uiPriority="73"/>
+    <w:lsdException w:name="Light Shading Accent 6" w:uiPriority="60"/>
+    <w:lsdException w:name="Light List Accent 6" w:uiPriority="61"/>
+    <w:lsdException w:name="Light Grid Accent 6" w:uiPriority="62"/>
+    <w:lsdException w:name="Medium Shading 1 Accent 6" w:uiPriority="63"/>
+    <w:lsdException w:name="Medium Shading 2 Accent 6" w:uiPriority="64"/>
+    <w:lsdException w:name="Medium List 1 Accent 6" w:uiPriority="65"/>
+    <w:lsdException w:name="Medium List 2 Accent 6" w:uiPriority="66"/>
+    <w:lsdException w:name="Medium Grid 1 Accent 6" w:uiPriority="67"/>
+    <w:lsdException w:name="Medium Grid 2 Accent 6" w:uiPriority="68"/>
+    <w:lsdException w:name="Medium Grid 3 Accent 6" w:uiPriority="69"/>
+    <w:lsdException w:name="Dark List Accent 6" w:uiPriority="70"/>
+    <w:lsdException w:name="Colorful Shading Accent 6" w:uiPriority="71"/>
+    <w:lsdException w:name="Colorful List Accent 6" w:uiPriority="72"/>
+    <w:lsdException w:name="Colorful Grid Accent 6" w:uiPriority="73"/>
+    <w:lsdException w:name="Subtle Emphasis" w:uiPriority="19" w:qFormat="1"/>
+    <w:lsdException w:name="Intense Emphasis" w:uiPriority="21" w:qFormat="1"/>
+    <w:lsdException w:name="Subtle Reference" w:uiPriority="31" w:qFormat="1"/>
+    <w:lsdException w:name="Intense Reference" w:uiPriority="32" w:qFormat="1"/>
+    <w:lsdException w:name="Book Title" w:uiPriority="33" w:qFormat="1"/>
+    <w:lsdException w:name="Bibliography" w:semiHidden="1" w:uiPriority="37" w:unhideWhenUsed="1"/>
+    <w:lsdException w:name="TOC Heading" w:semiHidden="1" w:uiPriority="39" w:unhideWhenUsed="1" w:qFormat="1"/>
+    <w:lsdException w:name="Plain Table 1" w:uiPriority="41"/>
+    <w:lsdException w:name="Plain Table 2" w:uiPriority="42"/>
+    <w:lsdException w:name="Plain Table 3" w:uiPriority="43"/>
+    <w:lsdException w:name="Plain Table 4" w:uiPriority="44"/>
+    <w:lsdException w:name="Plain Table 5" w:uiPriority="45"/>
+    <w:lsdException w:name="Grid Table Light" w:uiPriority="40"/>
+    <w:lsdException w:name="Grid Table 1 Light" w:uiPriority="46"/>
+    <w:lsdException w:name="Grid Table 2" w:uiPriority="47"/>
+    <w:lsdException w:name="Grid Table 3" w:uiPriority="48"/>
+    <w:lsdException w:name="Grid Table 4" w:uiPriority="49"/>
+    <w:lsdException w:name="Grid Table 5 Dark" w:uiPriority="50"/>
+    <w:lsdException w:name="Grid Table 6 Colorful" w:uiPriority="51"/>
+    <w:lsdException w:name="Grid Table 7 Colorful" w:uiPriority="52"/>
+    <w:lsdException w:name="Grid Table 1 Light Accent 1" w:uiPriority="46"/>
+    <w:lsdException w:name="Grid Table 2 Accent 1" w:uiPriority="47"/>
+    <w:lsdException w:name="Grid Table 3 Accent 1" w:uiPriority="48"/>
+    <w:lsdException w:name="Grid Table 4 Accent 1" w:uiPriority="49"/>
+    <w:lsdException w:name="Grid Table 5 Dark Accent 1" w:uiPriority="50"/>
+    <w:lsdException w:name="Grid Table 6 Colorful Accent 1" w:uiPriority="51"/>
+    <w:lsdException w:name="Grid Table 7 Colorful Accent 1" w:uiPriority="52"/>
+    <w:lsdException w:name="Grid Table 1 Light Accent 2" w:uiPriority="46"/>
+    <w:lsdException w:name="Grid Table 2 Accent 2" w:uiPriority="47"/>
+    <w:lsdException w:name="Grid Table 3 Accent 2" w:uiPriority="48"/>
+    <w:lsdException w:name="Grid Table 4 Accent 2" w:uiPriority="49"/>
+    <w:lsdException w:name="Grid Table 5 Dark Accent 2" w:uiPriority="50"/>
+    <w:lsdException w:name="Grid Table 6 Colorful Accent 2" w:uiPriority="51"/>
+    <w:lsdException w:name="Grid Table 7 Colorful Accent 2" w:uiPriority="52"/>
+    <w:lsdException w:name="Grid Table 1 Light Accent 3" w:uiPriority="46"/>
+    <w:lsdException w:name="Grid Table 2 Accent 3" w:uiPriority="47"/>
+    <w:lsdException w:name="Grid Table 3 Accent 3" w:uiPriority="48"/>
+    <w:lsdException w:name="Grid Table 4 Accent 3" w:uiPriority="49"/>
+    <w:lsdException w:name="Grid Table 5 Dark Accent 3" w:uiPriority="50"/>
+    <w:lsdException w:name="Grid Table 6 Colorful Accent 3" w:uiPriority="51"/>
+    <w:lsdException w:name="Grid Table 7 Colorful Accent 3" w:uiPriority="52"/>
+    <w:lsdException w:name="Grid Table 1 Light Accent 4" w:uiPriority="46"/>
+    <w:lsdException w:name="Grid Table 2 Accent 4" w:uiPriority="47"/>
+    <w:lsdException w:name="Grid Table 3 Accent 4" w:uiPriority="48"/>
+    <w:lsdException w:name="Grid Table 4 Accent 4" w:uiPriority="49"/>
+    <w:lsdException w:name="Grid Table 5 Dark Accent 4" w:uiPriority="50"/>
+    <w:lsdException w:name="Grid Table 6 Colorful Accent 4" w:uiPriority="51"/>
+    <w:lsdException w:name="Grid Table 7 Colorful Accent 4" w:uiPriority="52"/>
+    <w:lsdException w:name="Grid Table 1 Light Accent 5" w:uiPriority="46"/>
+    <w:lsdException w:name="Grid Table 2 Accent 5" w:uiPriority="47"/>
+    <w:lsdException w:name="Grid Table 3 Accent 5" w:uiPriority="48"/>
+    <w:lsdException w:name="Grid Table 4 Accent 5" w:uiPriority="49"/>
+    <w:lsdException w:name="Grid Table 5 Dark Accent 5" w:uiPriority="50"/>
+    <w:lsdException w:name="Grid Table 6 Colorful Accent 5" w:uiPriority="51"/>
+    <w:lsdException w:name="Grid Table 7 Colorful Accent 5" w:uiPriority="52"/>
+    <w:lsdException w:name="Grid Table 1 Light Accent 6" w:uiPriority="46"/>
+    <w:lsdException w:name="Grid Table 2 Accent 6" w:uiPriority="47"/>
+    <w:lsdException w:name="Grid Table 3 Accent 6" w:uiPriority="48"/>
+    <w:lsdException w:name="Grid Table 4 Accent 6" w:uiPriority="49"/>
+    <w:lsdException w:name="Grid Table 5 Dark Accent 6" w:uiPriority="50"/>
+    <w:lsdException w:name="Grid Table 6 Colorful Accent 6" w:uiPriority="51"/>
+    <w:lsdException w:name="Grid Table 7 Colorful Accent 6" w:uiPriority="52"/>
+    <w:lsdException w:name="List Table 1 Light" w:uiPriority="46"/>
+    <w:lsdException w:name="List Table 2" w:uiPriority="47"/>
+    <w:lsdException w:name="List Table 3" w:uiPriority="48"/>
+    <w:lsdException w:name="List Table 4" w:uiPriority="49"/>
+    <w:lsdException w:name="List Table 5 Dark" w:uiPriority="50"/>
+    <w:lsdException w:name="List Table 6 Colorful" w:uiPriority="51"/>
+    <w:lsdException w:name="List Table 7 Colorful" w:uiPriority="52"/>
+    <w:lsdException w:name="List Table 1 Light Accent 1" w:uiPriority="46"/>
+    <w:lsdException w:name="List Table 2 Accent 1" w:uiPriority="47"/>
+    <w:lsdException w:name="List Table 3 Accent 1" w:uiPriority="48"/>
+    <w:lsdException w:name="List Table 4 Accent 1" w:uiPriority="49"/>
+    <w:lsdException w:name="List Table 5 Dark Accent 1" w:uiPriority="50"/>
+    <w:lsdException w:name="List Table 6 Colorful Accent 1" w:uiPriority="51"/>
+    <w:lsdException w:name="List Table 7 Colorful Accent 1" w:uiPriority="52"/>
+    <w:lsdException w:name="List Table 1 Light Accent 2" w:uiPriority="46"/>
+    <w:lsdException w:name="List Table 2 Accent 2" w:uiPriority="47"/>
+    <w:lsdException w:name="List Table 3 Accent 2" w:uiPriority="48"/>
+    <w:lsdException w:name="List Table 4 Accent 2" w:uiPriority="49"/>
+    <w:lsdException w:name="List Table 5 Dark Accent 2" w:uiPriority="50"/>
+    <w:lsdException w:name="List Table 6 Colorful Accent 2" w:uiPriority="51"/>
+    <w:lsdException w:name="List Table 7 Colorful Accent 2" w:uiPriority="52"/>
+    <w:lsdException w:name="List Table 1 Light Accent 3" w:uiPriority="46"/>
+    <w:lsdException w:name="List Table 2 Accent 3" w:uiPriority="47"/>
+    <w:lsdException w:name="List Table 3 Accent 3" w:uiPriority="48"/>
+    <w:lsdException w:name="List Table 4 Accent 3" w:uiPriority="49"/>
+    <w:lsdException w:name="List Table 5 Dark Accent 3" w:uiPriority="50"/>
+    <w:lsdException w:name="List Table 6 Colorful Accent 3" w:uiPriority="51"/>
+    <w:lsdException w:name="List Table 7 Colorful Accent 3" w:uiPriority="52"/>
+    <w:lsdException w:name="List Table 1 Light Accent 4" w:uiPriority="46"/>
+    <w:lsdException w:name="List Table 2 Accent 4" w:uiPriority="47"/>
+    <w:lsdException w:name="List Table 3 Accent 4" w:uiPriority="48"/>
+    <w:lsdException w:name="List Table 4 Accent 4" w:uiPriority="49"/>
+    <w:lsdException w:name="List Table 5 Dark Accent 4" w:uiPriority="50"/>
+    <w:lsdException w:name="List Table 6 Colorful Accent 4" w:uiPriority="51"/>
+    <w:lsdException w:name="List Table 7 Colorful Accent 4" w:uiPriority="52"/>
+    <w:lsdException w:name="List Table 1 Light Accent 5" w:uiPriority="46"/>
+    <w:lsdException w:name="List Table 2 Accent 5" w:uiPriority="47"/>
+    <w:lsdException w:name="List Table 3 Accent 5" w:uiPriority="48"/>
+    <w:lsdException w:name="List Table 4 Accent 5" w:uiPriority="49"/>
+    <w:lsdException w:name="List Table 5 Dark Accent 5" w:uiPriority="50"/>
+    <w:lsdException w:name="List Table 6 Colorful Accent 5" w:uiPriority="51"/>
+    <w:lsdException w:name="List Table 7 Colorful Accent 5" w:uiPriority="52"/>
+    <w:lsdException w:name="List Table 1 Light Accent 6" w:uiPriority="46"/>
+    <w:lsdException w:name="List Table 2 Accent 6" w:uiPriority="47"/>
+    <w:lsdException w:name="List Table 3 Accent 6" w:uiPriority="48"/>
+    <w:lsdException w:name="List Table 4 Accent 6" w:uiPriority="49"/>
+    <w:lsdException w:name="List Table 5 Dark Accent 6" w:uiPriority="50"/>
+    <w:lsdException w:name="List Table 6 Colorful Accent 6" w:uiPriority="51"/>
+    <w:lsdException w:name="List Table 7 Colorful Accent 6" w:uiPriority="52"/>
   </w:latentStyles>
   <w:style w:type="paragraph" w:default="1" w:styleId="Normal">
     <w:name w:val="Normal"/>
@@ -19132,7 +19217,7 @@
       <w:szCs w:val="20"/>
     </w:rPr>
   </w:style>
-  <w:style w:type="paragraph" w:styleId="TtulodeTDC">
+  <w:style w:type="paragraph" w:styleId="TtuloTDC">
     <w:name w:val="TOC Heading"/>
     <w:basedOn w:val="Ttulo1"/>
     <w:next w:val="Normal"/>
@@ -19207,8 +19292,8 @@
       <w:u w:val="single"/>
     </w:rPr>
   </w:style>
-  <w:style w:type="table" w:customStyle="1" w:styleId="PlainTable1">
-    <w:name w:val="Plain Table 1"/>
+  <w:style w:type="table" w:customStyle="1" w:styleId="Tablanormal11">
+    <w:name w:val="Tabla normal 11"/>
     <w:basedOn w:val="Tablanormal"/>
     <w:uiPriority w:val="41"/>
     <w:rsid w:val="007C1CB4"/>
@@ -19274,8 +19359,8 @@
       </w:tcPr>
     </w:tblStylePr>
   </w:style>
-  <w:style w:type="table" w:customStyle="1" w:styleId="ListTable3">
-    <w:name w:val="List Table 3"/>
+  <w:style w:type="table" w:customStyle="1" w:styleId="Tabladelista31">
+    <w:name w:val="Tabla de lista 31"/>
     <w:basedOn w:val="Tablanormal"/>
     <w:uiPriority w:val="48"/>
     <w:rsid w:val="007D190E"/>
@@ -19403,8 +19488,8 @@
       </w:tcPr>
     </w:tblStylePr>
   </w:style>
-  <w:style w:type="table" w:customStyle="1" w:styleId="GridTable4Accent5">
-    <w:name w:val="Grid Table 4 Accent 5"/>
+  <w:style w:type="table" w:customStyle="1" w:styleId="Tabladecuadrcula4-nfasis51">
+    <w:name w:val="Tabla de cuadrícula 4 - Énfasis 51"/>
     <w:basedOn w:val="Tablanormal"/>
     <w:uiPriority w:val="49"/>
     <w:rsid w:val="007839CB"/>
@@ -19484,998 +19569,8 @@
       </w:tcPr>
     </w:tblStylePr>
   </w:style>
-  <w:style w:type="table" w:customStyle="1" w:styleId="GridTable4Accent1">
-    <w:name w:val="Grid Table 4 Accent 1"/>
-    <w:basedOn w:val="Tablanormal"/>
-    <w:uiPriority w:val="49"/>
-    <w:rsid w:val="002F7844"/>
-    <w:pPr>
-      <w:spacing w:after="0" w:line="240" w:lineRule="auto"/>
-    </w:pPr>
-    <w:rPr>
-      <w:rFonts w:asciiTheme="minorHAnsi" w:eastAsiaTheme="minorHAnsi" w:hAnsiTheme="minorHAnsi" w:cstheme="minorBidi"/>
-      <w:lang w:val="es-ES" w:eastAsia="en-US"/>
-    </w:rPr>
-    <w:tblPr>
-      <w:tblStyleRowBandSize w:val="1"/>
-      <w:tblStyleColBandSize w:val="1"/>
-      <w:tblInd w:w="0" w:type="nil"/>
-      <w:tblBorders>
-        <w:top w:val="single" w:sz="4" w:space="0" w:color="C2E193" w:themeColor="accent1" w:themeTint="99"/>
-        <w:left w:val="single" w:sz="4" w:space="0" w:color="C2E193" w:themeColor="accent1" w:themeTint="99"/>
-        <w:bottom w:val="single" w:sz="4" w:space="0" w:color="C2E193" w:themeColor="accent1" w:themeTint="99"/>
-        <w:right w:val="single" w:sz="4" w:space="0" w:color="C2E193" w:themeColor="accent1" w:themeTint="99"/>
-        <w:insideH w:val="single" w:sz="4" w:space="0" w:color="C2E193" w:themeColor="accent1" w:themeTint="99"/>
-        <w:insideV w:val="single" w:sz="4" w:space="0" w:color="C2E193" w:themeColor="accent1" w:themeTint="99"/>
-      </w:tblBorders>
-    </w:tblPr>
-    <w:tblStylePr w:type="firstRow">
-      <w:rPr>
-        <w:b/>
-        <w:bCs/>
-        <w:color w:val="FFFFFF" w:themeColor="background1"/>
-      </w:rPr>
-      <w:tblPr/>
-      <w:tcPr>
-        <w:tcBorders>
-          <w:top w:val="single" w:sz="4" w:space="0" w:color="9ACD4C" w:themeColor="accent1"/>
-          <w:left w:val="single" w:sz="4" w:space="0" w:color="9ACD4C" w:themeColor="accent1"/>
-          <w:bottom w:val="single" w:sz="4" w:space="0" w:color="9ACD4C" w:themeColor="accent1"/>
-          <w:right w:val="single" w:sz="4" w:space="0" w:color="9ACD4C" w:themeColor="accent1"/>
-          <w:insideH w:val="nil"/>
-          <w:insideV w:val="nil"/>
-        </w:tcBorders>
-        <w:shd w:val="clear" w:color="auto" w:fill="9ACD4C" w:themeFill="accent1"/>
-      </w:tcPr>
-    </w:tblStylePr>
-    <w:tblStylePr w:type="lastRow">
-      <w:rPr>
-        <w:b/>
-        <w:bCs/>
-      </w:rPr>
-      <w:tblPr/>
-      <w:tcPr>
-        <w:tcBorders>
-          <w:top w:val="double" w:sz="4" w:space="0" w:color="9ACD4C" w:themeColor="accent1"/>
-        </w:tcBorders>
-      </w:tcPr>
-    </w:tblStylePr>
-    <w:tblStylePr w:type="firstCol">
-      <w:rPr>
-        <w:b/>
-        <w:bCs/>
-      </w:rPr>
-    </w:tblStylePr>
-    <w:tblStylePr w:type="lastCol">
-      <w:rPr>
-        <w:b/>
-        <w:bCs/>
-      </w:rPr>
-    </w:tblStylePr>
-    <w:tblStylePr w:type="band1Vert">
-      <w:tblPr/>
-      <w:tcPr>
-        <w:shd w:val="clear" w:color="auto" w:fill="EAF5DB" w:themeFill="accent1" w:themeFillTint="33"/>
-      </w:tcPr>
-    </w:tblStylePr>
-    <w:tblStylePr w:type="band1Horz">
-      <w:tblPr/>
-      <w:tcPr>
-        <w:shd w:val="clear" w:color="auto" w:fill="EAF5DB" w:themeFill="accent1" w:themeFillTint="33"/>
-      </w:tcPr>
-    </w:tblStylePr>
-  </w:style>
-</w:styles>
-</file>
-
-<file path=word/stylesWithEffects.xml><?xml version="1.0" encoding="utf-8"?>
-<w:styles xmlns:wpc="http://schemas.microsoft.com/office/word/2010/wordprocessingCanvas" xmlns:mc="http://schemas.openxmlformats.org/markup-compatibility/2006" xmlns:o="urn:schemas-microsoft-com:office:office" xmlns:r="http://schemas.openxmlformats.org/officeDocument/2006/relationships" xmlns:m="http://schemas.openxmlformats.org/officeDocument/2006/math" xmlns:v="urn:schemas-microsoft-com:vml" xmlns:wp14="http://schemas.microsoft.com/office/word/2010/wordprocessingDrawing" xmlns:wp="http://schemas.openxmlformats.org/drawingml/2006/wordprocessingDrawing" xmlns:w10="urn:schemas-microsoft-com:office:word" xmlns:w="http://schemas.openxmlformats.org/wordprocessingml/2006/main" xmlns:w14="http://schemas.microsoft.com/office/word/2010/wordml" xmlns:wpg="http://schemas.microsoft.com/office/word/2010/wordprocessingGroup" xmlns:wpi="http://schemas.microsoft.com/office/word/2010/wordprocessingInk" xmlns:wne="http://schemas.microsoft.com/office/word/2006/wordml" xmlns:wps="http://schemas.microsoft.com/office/word/2010/wordprocessingShape" mc:Ignorable="w14 wp14">
-  <w:docDefaults>
-    <w:rPrDefault>
-      <w:rPr>
-        <w:rFonts w:ascii="Calibri" w:eastAsia="Calibri" w:hAnsi="Calibri" w:cs="Calibri"/>
-        <w:sz w:val="22"/>
-        <w:szCs w:val="22"/>
-        <w:lang w:val="es-AR" w:eastAsia="es-AR" w:bidi="ar-SA"/>
-      </w:rPr>
-    </w:rPrDefault>
-    <w:pPrDefault>
-      <w:pPr>
-        <w:spacing w:after="200" w:line="276" w:lineRule="auto"/>
-      </w:pPr>
-    </w:pPrDefault>
-  </w:docDefaults>
-  <w:latentStyles w:defLockedState="0" w:defUIPriority="99" w:defSemiHidden="1" w:defUnhideWhenUsed="1" w:defQFormat="0" w:count="267">
-    <w:lsdException w:name="Normal" w:semiHidden="0" w:uiPriority="0" w:unhideWhenUsed="0" w:qFormat="1"/>
-    <w:lsdException w:name="heading 1" w:semiHidden="0" w:uiPriority="9" w:unhideWhenUsed="0" w:qFormat="1"/>
-    <w:lsdException w:name="heading 2" w:uiPriority="9" w:qFormat="1"/>
-    <w:lsdException w:name="heading 3" w:uiPriority="9" w:qFormat="1"/>
-    <w:lsdException w:name="heading 4" w:uiPriority="9" w:qFormat="1"/>
-    <w:lsdException w:name="heading 5" w:uiPriority="9" w:qFormat="1"/>
-    <w:lsdException w:name="heading 6" w:uiPriority="9" w:qFormat="1"/>
-    <w:lsdException w:name="heading 7" w:uiPriority="9" w:qFormat="1"/>
-    <w:lsdException w:name="heading 8" w:uiPriority="9" w:qFormat="1"/>
-    <w:lsdException w:name="heading 9" w:uiPriority="9" w:qFormat="1"/>
-    <w:lsdException w:name="toc 1" w:uiPriority="39"/>
-    <w:lsdException w:name="toc 2" w:uiPriority="39"/>
-    <w:lsdException w:name="toc 3" w:uiPriority="39"/>
-    <w:lsdException w:name="toc 4" w:uiPriority="39"/>
-    <w:lsdException w:name="toc 5" w:uiPriority="39"/>
-    <w:lsdException w:name="toc 6" w:uiPriority="39"/>
-    <w:lsdException w:name="toc 7" w:uiPriority="39"/>
-    <w:lsdException w:name="toc 8" w:uiPriority="39"/>
-    <w:lsdException w:name="toc 9" w:uiPriority="39"/>
-    <w:lsdException w:name="caption" w:uiPriority="35" w:qFormat="1"/>
-    <w:lsdException w:name="Title" w:semiHidden="0" w:uiPriority="10" w:unhideWhenUsed="0" w:qFormat="1"/>
-    <w:lsdException w:name="Default Paragraph Font" w:uiPriority="1"/>
-    <w:lsdException w:name="Subtitle" w:semiHidden="0" w:uiPriority="11" w:unhideWhenUsed="0" w:qFormat="1"/>
-    <w:lsdException w:name="Strong" w:semiHidden="0" w:uiPriority="22" w:unhideWhenUsed="0" w:qFormat="1"/>
-    <w:lsdException w:name="Emphasis" w:semiHidden="0" w:uiPriority="20" w:unhideWhenUsed="0" w:qFormat="1"/>
-    <w:lsdException w:name="Table Grid" w:semiHidden="0" w:uiPriority="39" w:unhideWhenUsed="0"/>
-    <w:lsdException w:name="Placeholder Text" w:unhideWhenUsed="0"/>
-    <w:lsdException w:name="No Spacing" w:semiHidden="0" w:uiPriority="1" w:unhideWhenUsed="0" w:qFormat="1"/>
-    <w:lsdException w:name="Light Shading" w:semiHidden="0" w:uiPriority="60" w:unhideWhenUsed="0"/>
-    <w:lsdException w:name="Light List" w:semiHidden="0" w:uiPriority="61" w:unhideWhenUsed="0"/>
-    <w:lsdException w:name="Light Grid" w:semiHidden="0" w:uiPriority="62" w:unhideWhenUsed="0"/>
-    <w:lsdException w:name="Medium Shading 1" w:semiHidden="0" w:uiPriority="63" w:unhideWhenUsed="0"/>
-    <w:lsdException w:name="Medium Shading 2" w:semiHidden="0" w:uiPriority="64" w:unhideWhenUsed="0"/>
-    <w:lsdException w:name="Medium List 1" w:semiHidden="0" w:uiPriority="65" w:unhideWhenUsed="0"/>
-    <w:lsdException w:name="Medium List 2" w:semiHidden="0" w:uiPriority="66" w:unhideWhenUsed="0"/>
-    <w:lsdException w:name="Medium Grid 1" w:semiHidden="0" w:uiPriority="67" w:unhideWhenUsed="0"/>
-    <w:lsdException w:name="Medium Grid 2" w:semiHidden="0" w:uiPriority="68" w:unhideWhenUsed="0"/>
-    <w:lsdException w:name="Medium Grid 3" w:semiHidden="0" w:uiPriority="69" w:unhideWhenUsed="0"/>
-    <w:lsdException w:name="Dark List" w:semiHidden="0" w:uiPriority="70" w:unhideWhenUsed="0"/>
-    <w:lsdException w:name="Colorful Shading" w:semiHidden="0" w:uiPriority="71" w:unhideWhenUsed="0"/>
-    <w:lsdException w:name="Colorful List" w:semiHidden="0" w:uiPriority="72" w:unhideWhenUsed="0"/>
-    <w:lsdException w:name="Colorful Grid" w:semiHidden="0" w:uiPriority="73" w:unhideWhenUsed="0"/>
-    <w:lsdException w:name="Light Shading Accent 1" w:semiHidden="0" w:uiPriority="60" w:unhideWhenUsed="0"/>
-    <w:lsdException w:name="Light List Accent 1" w:semiHidden="0" w:uiPriority="61" w:unhideWhenUsed="0"/>
-    <w:lsdException w:name="Light Grid Accent 1" w:semiHidden="0" w:uiPriority="62" w:unhideWhenUsed="0"/>
-    <w:lsdException w:name="Medium Shading 1 Accent 1" w:semiHidden="0" w:uiPriority="63" w:unhideWhenUsed="0"/>
-    <w:lsdException w:name="Medium Shading 2 Accent 1" w:semiHidden="0" w:uiPriority="64" w:unhideWhenUsed="0"/>
-    <w:lsdException w:name="Medium List 1 Accent 1" w:semiHidden="0" w:uiPriority="65" w:unhideWhenUsed="0"/>
-    <w:lsdException w:name="Revision" w:unhideWhenUsed="0"/>
-    <w:lsdException w:name="List Paragraph" w:semiHidden="0" w:uiPriority="34" w:unhideWhenUsed="0" w:qFormat="1"/>
-    <w:lsdException w:name="Quote" w:semiHidden="0" w:uiPriority="29" w:unhideWhenUsed="0" w:qFormat="1"/>
-    <w:lsdException w:name="Intense Quote" w:semiHidden="0" w:uiPriority="30" w:unhideWhenUsed="0" w:qFormat="1"/>
-    <w:lsdException w:name="Medium List 2 Accent 1" w:semiHidden="0" w:uiPriority="66" w:unhideWhenUsed="0"/>
-    <w:lsdException w:name="Medium Grid 1 Accent 1" w:semiHidden="0" w:uiPriority="67" w:unhideWhenUsed="0"/>
-    <w:lsdException w:name="Medium Grid 2 Accent 1" w:semiHidden="0" w:uiPriority="68" w:unhideWhenUsed="0"/>
-    <w:lsdException w:name="Medium Grid 3 Accent 1" w:semiHidden="0" w:uiPriority="69" w:unhideWhenUsed="0"/>
-    <w:lsdException w:name="Dark List Accent 1" w:semiHidden="0" w:uiPriority="70" w:unhideWhenUsed="0"/>
-    <w:lsdException w:name="Colorful Shading Accent 1" w:semiHidden="0" w:uiPriority="71" w:unhideWhenUsed="0"/>
-    <w:lsdException w:name="Colorful List Accent 1" w:semiHidden="0" w:uiPriority="72" w:unhideWhenUsed="0"/>
-    <w:lsdException w:name="Colorful Grid Accent 1" w:semiHidden="0" w:uiPriority="73" w:unhideWhenUsed="0"/>
-    <w:lsdException w:name="Light Shading Accent 2" w:semiHidden="0" w:uiPriority="60" w:unhideWhenUsed="0"/>
-    <w:lsdException w:name="Light List Accent 2" w:semiHidden="0" w:uiPriority="61" w:unhideWhenUsed="0"/>
-    <w:lsdException w:name="Light Grid Accent 2" w:semiHidden="0" w:uiPriority="62" w:unhideWhenUsed="0"/>
-    <w:lsdException w:name="Medium Shading 1 Accent 2" w:semiHidden="0" w:uiPriority="63" w:unhideWhenUsed="0"/>
-    <w:lsdException w:name="Medium Shading 2 Accent 2" w:semiHidden="0" w:uiPriority="64" w:unhideWhenUsed="0"/>
-    <w:lsdException w:name="Medium List 1 Accent 2" w:semiHidden="0" w:uiPriority="65" w:unhideWhenUsed="0"/>
-    <w:lsdException w:name="Medium List 2 Accent 2" w:semiHidden="0" w:uiPriority="66" w:unhideWhenUsed="0"/>
-    <w:lsdException w:name="Medium Grid 1 Accent 2" w:semiHidden="0" w:uiPriority="67" w:unhideWhenUsed="0"/>
-    <w:lsdException w:name="Medium Grid 2 Accent 2" w:semiHidden="0" w:uiPriority="68" w:unhideWhenUsed="0"/>
-    <w:lsdException w:name="Medium Grid 3 Accent 2" w:semiHidden="0" w:uiPriority="69" w:unhideWhenUsed="0"/>
-    <w:lsdException w:name="Dark List Accent 2" w:semiHidden="0" w:uiPriority="70" w:unhideWhenUsed="0"/>
-    <w:lsdException w:name="Colorful Shading Accent 2" w:semiHidden="0" w:uiPriority="71" w:unhideWhenUsed="0"/>
-    <w:lsdException w:name="Colorful List Accent 2" w:semiHidden="0" w:uiPriority="72" w:unhideWhenUsed="0"/>
-    <w:lsdException w:name="Colorful Grid Accent 2" w:semiHidden="0" w:uiPriority="73" w:unhideWhenUsed="0"/>
-    <w:lsdException w:name="Light Shading Accent 3" w:semiHidden="0" w:uiPriority="60" w:unhideWhenUsed="0"/>
-    <w:lsdException w:name="Light List Accent 3" w:semiHidden="0" w:uiPriority="61" w:unhideWhenUsed="0"/>
-    <w:lsdException w:name="Light Grid Accent 3" w:semiHidden="0" w:uiPriority="62" w:unhideWhenUsed="0"/>
-    <w:lsdException w:name="Medium Shading 1 Accent 3" w:semiHidden="0" w:uiPriority="63" w:unhideWhenUsed="0"/>
-    <w:lsdException w:name="Medium Shading 2 Accent 3" w:semiHidden="0" w:uiPriority="64" w:unhideWhenUsed="0"/>
-    <w:lsdException w:name="Medium List 1 Accent 3" w:semiHidden="0" w:uiPriority="65" w:unhideWhenUsed="0"/>
-    <w:lsdException w:name="Medium List 2 Accent 3" w:semiHidden="0" w:uiPriority="66" w:unhideWhenUsed="0"/>
-    <w:lsdException w:name="Medium Grid 1 Accent 3" w:semiHidden="0" w:uiPriority="67" w:unhideWhenUsed="0"/>
-    <w:lsdException w:name="Medium Grid 2 Accent 3" w:semiHidden="0" w:uiPriority="68" w:unhideWhenUsed="0"/>
-    <w:lsdException w:name="Medium Grid 3 Accent 3" w:semiHidden="0" w:uiPriority="69" w:unhideWhenUsed="0"/>
-    <w:lsdException w:name="Dark List Accent 3" w:semiHidden="0" w:uiPriority="70" w:unhideWhenUsed="0"/>
-    <w:lsdException w:name="Colorful Shading Accent 3" w:semiHidden="0" w:uiPriority="71" w:unhideWhenUsed="0"/>
-    <w:lsdException w:name="Colorful List Accent 3" w:semiHidden="0" w:uiPriority="72" w:unhideWhenUsed="0"/>
-    <w:lsdException w:name="Colorful Grid Accent 3" w:semiHidden="0" w:uiPriority="73" w:unhideWhenUsed="0"/>
-    <w:lsdException w:name="Light Shading Accent 4" w:semiHidden="0" w:uiPriority="60" w:unhideWhenUsed="0"/>
-    <w:lsdException w:name="Light List Accent 4" w:semiHidden="0" w:uiPriority="61" w:unhideWhenUsed="0"/>
-    <w:lsdException w:name="Light Grid Accent 4" w:semiHidden="0" w:uiPriority="62" w:unhideWhenUsed="0"/>
-    <w:lsdException w:name="Medium Shading 1 Accent 4" w:semiHidden="0" w:uiPriority="63" w:unhideWhenUsed="0"/>
-    <w:lsdException w:name="Medium Shading 2 Accent 4" w:semiHidden="0" w:uiPriority="64" w:unhideWhenUsed="0"/>
-    <w:lsdException w:name="Medium List 1 Accent 4" w:semiHidden="0" w:uiPriority="65" w:unhideWhenUsed="0"/>
-    <w:lsdException w:name="Medium List 2 Accent 4" w:semiHidden="0" w:uiPriority="66" w:unhideWhenUsed="0"/>
-    <w:lsdException w:name="Medium Grid 1 Accent 4" w:semiHidden="0" w:uiPriority="67" w:unhideWhenUsed="0"/>
-    <w:lsdException w:name="Medium Grid 2 Accent 4" w:semiHidden="0" w:uiPriority="68" w:unhideWhenUsed="0"/>
-    <w:lsdException w:name="Medium Grid 3 Accent 4" w:semiHidden="0" w:uiPriority="69" w:unhideWhenUsed="0"/>
-    <w:lsdException w:name="Dark List Accent 4" w:semiHidden="0" w:uiPriority="70" w:unhideWhenUsed="0"/>
-    <w:lsdException w:name="Colorful Shading Accent 4" w:semiHidden="0" w:uiPriority="71" w:unhideWhenUsed="0"/>
-    <w:lsdException w:name="Colorful List Accent 4" w:semiHidden="0" w:uiPriority="72" w:unhideWhenUsed="0"/>
-    <w:lsdException w:name="Colorful Grid Accent 4" w:semiHidden="0" w:uiPriority="73" w:unhideWhenUsed="0"/>
-    <w:lsdException w:name="Light Shading Accent 5" w:semiHidden="0" w:uiPriority="60" w:unhideWhenUsed="0"/>
-    <w:lsdException w:name="Light List Accent 5" w:semiHidden="0" w:uiPriority="61" w:unhideWhenUsed="0"/>
-    <w:lsdException w:name="Light Grid Accent 5" w:semiHidden="0" w:uiPriority="62" w:unhideWhenUsed="0"/>
-    <w:lsdException w:name="Medium Shading 1 Accent 5" w:semiHidden="0" w:uiPriority="63" w:unhideWhenUsed="0"/>
-    <w:lsdException w:name="Medium Shading 2 Accent 5" w:semiHidden="0" w:uiPriority="64" w:unhideWhenUsed="0"/>
-    <w:lsdException w:name="Medium List 1 Accent 5" w:semiHidden="0" w:uiPriority="65" w:unhideWhenUsed="0"/>
-    <w:lsdException w:name="Medium List 2 Accent 5" w:semiHidden="0" w:uiPriority="66" w:unhideWhenUsed="0"/>
-    <w:lsdException w:name="Medium Grid 1 Accent 5" w:semiHidden="0" w:uiPriority="67" w:unhideWhenUsed="0"/>
-    <w:lsdException w:name="Medium Grid 2 Accent 5" w:semiHidden="0" w:uiPriority="68" w:unhideWhenUsed="0"/>
-    <w:lsdException w:name="Medium Grid 3 Accent 5" w:semiHidden="0" w:uiPriority="69" w:unhideWhenUsed="0"/>
-    <w:lsdException w:name="Dark List Accent 5" w:semiHidden="0" w:uiPriority="70" w:unhideWhenUsed="0"/>
-    <w:lsdException w:name="Colorful Shading Accent 5" w:semiHidden="0" w:uiPriority="71" w:unhideWhenUsed="0"/>
-    <w:lsdException w:name="Colorful List Accent 5" w:semiHidden="0" w:uiPriority="72" w:unhideWhenUsed="0"/>
-    <w:lsdException w:name="Colorful Grid Accent 5" w:semiHidden="0" w:uiPriority="73" w:unhideWhenUsed="0"/>
-    <w:lsdException w:name="Light Shading Accent 6" w:semiHidden="0" w:uiPriority="60" w:unhideWhenUsed="0"/>
-    <w:lsdException w:name="Light List Accent 6" w:semiHidden="0" w:uiPriority="61" w:unhideWhenUsed="0"/>
-    <w:lsdException w:name="Light Grid Accent 6" w:semiHidden="0" w:uiPriority="62" w:unhideWhenUsed="0"/>
-    <w:lsdException w:name="Medium Shading 1 Accent 6" w:semiHidden="0" w:uiPriority="63" w:unhideWhenUsed="0"/>
-    <w:lsdException w:name="Medium Shading 2 Accent 6" w:semiHidden="0" w:uiPriority="64" w:unhideWhenUsed="0"/>
-    <w:lsdException w:name="Medium List 1 Accent 6" w:semiHidden="0" w:uiPriority="65" w:unhideWhenUsed="0"/>
-    <w:lsdException w:name="Medium List 2 Accent 6" w:semiHidden="0" w:uiPriority="66" w:unhideWhenUsed="0"/>
-    <w:lsdException w:name="Medium Grid 1 Accent 6" w:semiHidden="0" w:uiPriority="67" w:unhideWhenUsed="0"/>
-    <w:lsdException w:name="Medium Grid 2 Accent 6" w:semiHidden="0" w:uiPriority="68" w:unhideWhenUsed="0"/>
-    <w:lsdException w:name="Medium Grid 3 Accent 6" w:semiHidden="0" w:uiPriority="69" w:unhideWhenUsed="0"/>
-    <w:lsdException w:name="Dark List Accent 6" w:semiHidden="0" w:uiPriority="70" w:unhideWhenUsed="0"/>
-    <w:lsdException w:name="Colorful Shading Accent 6" w:semiHidden="0" w:uiPriority="71" w:unhideWhenUsed="0"/>
-    <w:lsdException w:name="Colorful List Accent 6" w:semiHidden="0" w:uiPriority="72" w:unhideWhenUsed="0"/>
-    <w:lsdException w:name="Colorful Grid Accent 6" w:semiHidden="0" w:uiPriority="73" w:unhideWhenUsed="0"/>
-    <w:lsdException w:name="Subtle Emphasis" w:semiHidden="0" w:uiPriority="19" w:unhideWhenUsed="0" w:qFormat="1"/>
-    <w:lsdException w:name="Intense Emphasis" w:semiHidden="0" w:uiPriority="21" w:unhideWhenUsed="0" w:qFormat="1"/>
-    <w:lsdException w:name="Subtle Reference" w:semiHidden="0" w:uiPriority="31" w:unhideWhenUsed="0" w:qFormat="1"/>
-    <w:lsdException w:name="Intense Reference" w:semiHidden="0" w:uiPriority="32" w:unhideWhenUsed="0" w:qFormat="1"/>
-    <w:lsdException w:name="Book Title" w:semiHidden="0" w:uiPriority="33" w:unhideWhenUsed="0" w:qFormat="1"/>
-    <w:lsdException w:name="Bibliography" w:uiPriority="37"/>
-    <w:lsdException w:name="TOC Heading" w:uiPriority="39" w:qFormat="1"/>
-  </w:latentStyles>
-  <w:style w:type="paragraph" w:default="1" w:styleId="Normal">
-    <w:name w:val="Normal"/>
-    <w:qFormat/>
-    <w:rsid w:val="0097762D"/>
-    <w:pPr>
-      <w:spacing w:after="80" w:line="360" w:lineRule="auto"/>
-    </w:pPr>
-    <w:rPr>
-      <w:rFonts w:ascii="Times New Roman" w:hAnsi="Times New Roman"/>
-      <w:sz w:val="24"/>
-    </w:rPr>
-  </w:style>
-  <w:style w:type="paragraph" w:styleId="Ttulo1">
-    <w:name w:val="heading 1"/>
-    <w:basedOn w:val="Normal"/>
-    <w:next w:val="Normal"/>
-    <w:uiPriority w:val="9"/>
-    <w:qFormat/>
-    <w:rsid w:val="000A16CB"/>
-    <w:pPr>
-      <w:keepNext/>
-      <w:keepLines/>
-      <w:spacing w:before="480" w:after="120"/>
-      <w:outlineLvl w:val="0"/>
-    </w:pPr>
-    <w:rPr>
-      <w:b/>
-      <w:sz w:val="32"/>
-      <w:szCs w:val="48"/>
-    </w:rPr>
-  </w:style>
-  <w:style w:type="paragraph" w:styleId="Ttulo2">
-    <w:name w:val="heading 2"/>
-    <w:basedOn w:val="Normal"/>
-    <w:next w:val="Normal"/>
-    <w:uiPriority w:val="9"/>
-    <w:unhideWhenUsed/>
-    <w:qFormat/>
-    <w:rsid w:val="007D190E"/>
-    <w:pPr>
-      <w:keepNext/>
-      <w:keepLines/>
-      <w:spacing w:before="360"/>
-      <w:outlineLvl w:val="1"/>
-    </w:pPr>
-    <w:rPr>
-      <w:b/>
-      <w:sz w:val="28"/>
-      <w:szCs w:val="36"/>
-    </w:rPr>
-  </w:style>
-  <w:style w:type="paragraph" w:styleId="Ttulo3">
-    <w:name w:val="heading 3"/>
-    <w:basedOn w:val="Normal"/>
-    <w:next w:val="Normal"/>
-    <w:uiPriority w:val="9"/>
-    <w:semiHidden/>
-    <w:unhideWhenUsed/>
-    <w:qFormat/>
-    <w:pPr>
-      <w:keepNext/>
-      <w:keepLines/>
-      <w:spacing w:before="280"/>
-      <w:outlineLvl w:val="2"/>
-    </w:pPr>
-    <w:rPr>
-      <w:b/>
-      <w:sz w:val="28"/>
-      <w:szCs w:val="28"/>
-    </w:rPr>
-  </w:style>
-  <w:style w:type="paragraph" w:styleId="Ttulo4">
-    <w:name w:val="heading 4"/>
-    <w:basedOn w:val="Normal"/>
-    <w:next w:val="Normal"/>
-    <w:uiPriority w:val="9"/>
-    <w:semiHidden/>
-    <w:unhideWhenUsed/>
-    <w:qFormat/>
-    <w:pPr>
-      <w:keepNext/>
-      <w:keepLines/>
-      <w:spacing w:before="240" w:after="40"/>
-      <w:outlineLvl w:val="3"/>
-    </w:pPr>
-    <w:rPr>
-      <w:b/>
-      <w:szCs w:val="24"/>
-    </w:rPr>
-  </w:style>
-  <w:style w:type="paragraph" w:styleId="Ttulo5">
-    <w:name w:val="heading 5"/>
-    <w:basedOn w:val="Normal"/>
-    <w:next w:val="Normal"/>
-    <w:uiPriority w:val="9"/>
-    <w:semiHidden/>
-    <w:unhideWhenUsed/>
-    <w:qFormat/>
-    <w:pPr>
-      <w:keepNext/>
-      <w:keepLines/>
-      <w:spacing w:before="220" w:after="40"/>
-      <w:outlineLvl w:val="4"/>
-    </w:pPr>
-    <w:rPr>
-      <w:b/>
-    </w:rPr>
-  </w:style>
-  <w:style w:type="paragraph" w:styleId="Ttulo6">
-    <w:name w:val="heading 6"/>
-    <w:basedOn w:val="Normal"/>
-    <w:next w:val="Normal"/>
-    <w:uiPriority w:val="9"/>
-    <w:semiHidden/>
-    <w:unhideWhenUsed/>
-    <w:qFormat/>
-    <w:pPr>
-      <w:keepNext/>
-      <w:keepLines/>
-      <w:spacing w:before="200" w:after="40"/>
-      <w:outlineLvl w:val="5"/>
-    </w:pPr>
-    <w:rPr>
-      <w:b/>
-      <w:sz w:val="20"/>
-      <w:szCs w:val="20"/>
-    </w:rPr>
-  </w:style>
-  <w:style w:type="character" w:default="1" w:styleId="Fuentedeprrafopredeter">
-    <w:name w:val="Default Paragraph Font"/>
-    <w:uiPriority w:val="1"/>
-    <w:semiHidden/>
-    <w:unhideWhenUsed/>
-  </w:style>
-  <w:style w:type="table" w:default="1" w:styleId="Tablanormal">
-    <w:name w:val="Normal Table"/>
-    <w:uiPriority w:val="99"/>
-    <w:semiHidden/>
-    <w:unhideWhenUsed/>
-    <w:tblPr>
-      <w:tblInd w:w="0" w:type="dxa"/>
-      <w:tblCellMar>
-        <w:top w:w="0" w:type="dxa"/>
-        <w:left w:w="108" w:type="dxa"/>
-        <w:bottom w:w="0" w:type="dxa"/>
-        <w:right w:w="108" w:type="dxa"/>
-      </w:tblCellMar>
-    </w:tblPr>
-  </w:style>
-  <w:style w:type="numbering" w:default="1" w:styleId="Sinlista">
-    <w:name w:val="No List"/>
-    <w:uiPriority w:val="99"/>
-    <w:semiHidden/>
-    <w:unhideWhenUsed/>
-  </w:style>
-  <w:style w:type="table" w:customStyle="1" w:styleId="TableNormal">
-    <w:name w:val="Table Normal"/>
-    <w:tblPr>
-      <w:tblCellMar>
-        <w:top w:w="0" w:type="dxa"/>
-        <w:left w:w="0" w:type="dxa"/>
-        <w:bottom w:w="0" w:type="dxa"/>
-        <w:right w:w="0" w:type="dxa"/>
-      </w:tblCellMar>
-    </w:tblPr>
-  </w:style>
-  <w:style w:type="paragraph" w:styleId="Ttulo">
-    <w:name w:val="Title"/>
-    <w:basedOn w:val="Normal"/>
-    <w:next w:val="Normal"/>
-    <w:uiPriority w:val="10"/>
-    <w:qFormat/>
-    <w:pPr>
-      <w:keepNext/>
-      <w:keepLines/>
-      <w:spacing w:before="480" w:after="120"/>
-    </w:pPr>
-    <w:rPr>
-      <w:b/>
-      <w:sz w:val="72"/>
-      <w:szCs w:val="72"/>
-    </w:rPr>
-  </w:style>
-  <w:style w:type="paragraph" w:styleId="Textodeglobo">
-    <w:name w:val="Balloon Text"/>
-    <w:basedOn w:val="Normal"/>
-    <w:link w:val="TextodegloboCar"/>
-    <w:uiPriority w:val="99"/>
-    <w:semiHidden/>
-    <w:unhideWhenUsed/>
-    <w:rsid w:val="00A82FB2"/>
-    <w:pPr>
-      <w:spacing w:after="0" w:line="240" w:lineRule="auto"/>
-    </w:pPr>
-    <w:rPr>
-      <w:rFonts w:ascii="Tahoma" w:hAnsi="Tahoma" w:cs="Tahoma"/>
-      <w:sz w:val="16"/>
-      <w:szCs w:val="16"/>
-    </w:rPr>
-  </w:style>
-  <w:style w:type="character" w:customStyle="1" w:styleId="TextodegloboCar">
-    <w:name w:val="Texto de globo Car"/>
-    <w:basedOn w:val="Fuentedeprrafopredeter"/>
-    <w:link w:val="Textodeglobo"/>
-    <w:uiPriority w:val="99"/>
-    <w:semiHidden/>
-    <w:rsid w:val="00A82FB2"/>
-    <w:rPr>
-      <w:rFonts w:ascii="Tahoma" w:hAnsi="Tahoma" w:cs="Tahoma"/>
-      <w:sz w:val="16"/>
-      <w:szCs w:val="16"/>
-    </w:rPr>
-  </w:style>
-  <w:style w:type="paragraph" w:styleId="Prrafodelista">
-    <w:name w:val="List Paragraph"/>
-    <w:basedOn w:val="Normal"/>
-    <w:uiPriority w:val="34"/>
-    <w:qFormat/>
-    <w:rsid w:val="00A82FB2"/>
-    <w:pPr>
-      <w:ind w:left="720"/>
-      <w:contextualSpacing/>
-    </w:pPr>
-  </w:style>
-  <w:style w:type="paragraph" w:styleId="NormalWeb">
-    <w:name w:val="Normal (Web)"/>
-    <w:basedOn w:val="Normal"/>
-    <w:uiPriority w:val="99"/>
-    <w:unhideWhenUsed/>
-    <w:rsid w:val="00A82FB2"/>
-    <w:pPr>
-      <w:spacing w:before="100" w:beforeAutospacing="1" w:after="100" w:afterAutospacing="1" w:line="240" w:lineRule="auto"/>
-    </w:pPr>
-    <w:rPr>
-      <w:rFonts w:eastAsia="Times New Roman" w:cs="Times New Roman"/>
-      <w:szCs w:val="24"/>
-    </w:rPr>
-  </w:style>
-  <w:style w:type="character" w:styleId="Textoennegrita">
-    <w:name w:val="Strong"/>
-    <w:basedOn w:val="Fuentedeprrafopredeter"/>
-    <w:uiPriority w:val="22"/>
-    <w:qFormat/>
-    <w:rsid w:val="00A82FB2"/>
-    <w:rPr>
-      <w:b/>
-      <w:bCs/>
-    </w:rPr>
-  </w:style>
-  <w:style w:type="paragraph" w:styleId="Subttulo">
-    <w:name w:val="Subtitle"/>
-    <w:basedOn w:val="Normal"/>
-    <w:next w:val="Normal"/>
-    <w:uiPriority w:val="11"/>
-    <w:qFormat/>
-    <w:pPr>
-      <w:keepNext/>
-      <w:keepLines/>
-      <w:spacing w:before="360"/>
-    </w:pPr>
-    <w:rPr>
-      <w:rFonts w:ascii="Georgia" w:eastAsia="Georgia" w:hAnsi="Georgia" w:cs="Georgia"/>
-      <w:i/>
-      <w:color w:val="666666"/>
-      <w:sz w:val="48"/>
-      <w:szCs w:val="48"/>
-    </w:rPr>
-  </w:style>
-  <w:style w:type="paragraph" w:styleId="Encabezado">
-    <w:name w:val="header"/>
-    <w:basedOn w:val="Normal"/>
-    <w:link w:val="EncabezadoCar"/>
-    <w:uiPriority w:val="99"/>
-    <w:unhideWhenUsed/>
-    <w:rsid w:val="00D12765"/>
-    <w:pPr>
-      <w:tabs>
-        <w:tab w:val="center" w:pos="4252"/>
-        <w:tab w:val="right" w:pos="8504"/>
-      </w:tabs>
-      <w:spacing w:after="0" w:line="240" w:lineRule="auto"/>
-    </w:pPr>
-  </w:style>
-  <w:style w:type="character" w:customStyle="1" w:styleId="EncabezadoCar">
-    <w:name w:val="Encabezado Car"/>
-    <w:basedOn w:val="Fuentedeprrafopredeter"/>
-    <w:link w:val="Encabezado"/>
-    <w:uiPriority w:val="99"/>
-    <w:rsid w:val="00D12765"/>
-  </w:style>
-  <w:style w:type="paragraph" w:styleId="Piedepgina">
-    <w:name w:val="footer"/>
-    <w:basedOn w:val="Normal"/>
-    <w:link w:val="PiedepginaCar"/>
-    <w:uiPriority w:val="99"/>
-    <w:unhideWhenUsed/>
-    <w:rsid w:val="00D12765"/>
-    <w:pPr>
-      <w:tabs>
-        <w:tab w:val="center" w:pos="4252"/>
-        <w:tab w:val="right" w:pos="8504"/>
-      </w:tabs>
-      <w:spacing w:after="0" w:line="240" w:lineRule="auto"/>
-    </w:pPr>
-  </w:style>
-  <w:style w:type="character" w:customStyle="1" w:styleId="PiedepginaCar">
-    <w:name w:val="Pie de página Car"/>
-    <w:basedOn w:val="Fuentedeprrafopredeter"/>
-    <w:link w:val="Piedepgina"/>
-    <w:uiPriority w:val="99"/>
-    <w:rsid w:val="00D12765"/>
-  </w:style>
-  <w:style w:type="paragraph" w:customStyle="1" w:styleId="Default">
-    <w:name w:val="Default"/>
-    <w:rsid w:val="00162624"/>
-    <w:pPr>
-      <w:autoSpaceDE w:val="0"/>
-      <w:autoSpaceDN w:val="0"/>
-      <w:adjustRightInd w:val="0"/>
-      <w:spacing w:after="0" w:line="240" w:lineRule="auto"/>
-    </w:pPr>
-    <w:rPr>
-      <w:color w:val="000000"/>
-      <w:sz w:val="24"/>
-      <w:szCs w:val="24"/>
-    </w:rPr>
-  </w:style>
-  <w:style w:type="paragraph" w:styleId="Sinespaciado">
-    <w:name w:val="No Spacing"/>
-    <w:link w:val="SinespaciadoCar"/>
-    <w:uiPriority w:val="1"/>
-    <w:qFormat/>
-    <w:rsid w:val="00800E7E"/>
-    <w:pPr>
-      <w:spacing w:after="0" w:line="240" w:lineRule="auto"/>
-    </w:pPr>
-    <w:rPr>
-      <w:rFonts w:asciiTheme="minorHAnsi" w:eastAsiaTheme="minorEastAsia" w:hAnsiTheme="minorHAnsi" w:cstheme="minorBidi"/>
-    </w:rPr>
-  </w:style>
-  <w:style w:type="character" w:customStyle="1" w:styleId="SinespaciadoCar">
-    <w:name w:val="Sin espaciado Car"/>
-    <w:basedOn w:val="Fuentedeprrafopredeter"/>
-    <w:link w:val="Sinespaciado"/>
-    <w:uiPriority w:val="1"/>
-    <w:rsid w:val="00800E7E"/>
-    <w:rPr>
-      <w:rFonts w:asciiTheme="minorHAnsi" w:eastAsiaTheme="minorEastAsia" w:hAnsiTheme="minorHAnsi" w:cstheme="minorBidi"/>
-    </w:rPr>
-  </w:style>
-  <w:style w:type="paragraph" w:styleId="HTMLconformatoprevio">
-    <w:name w:val="HTML Preformatted"/>
-    <w:basedOn w:val="Normal"/>
-    <w:link w:val="HTMLconformatoprevioCar"/>
-    <w:uiPriority w:val="99"/>
-    <w:semiHidden/>
-    <w:unhideWhenUsed/>
-    <w:rsid w:val="005A1F36"/>
-    <w:pPr>
-      <w:tabs>
-        <w:tab w:val="left" w:pos="916"/>
-        <w:tab w:val="left" w:pos="1832"/>
-        <w:tab w:val="left" w:pos="2748"/>
-        <w:tab w:val="left" w:pos="3664"/>
-        <w:tab w:val="left" w:pos="4580"/>
-        <w:tab w:val="left" w:pos="5496"/>
-        <w:tab w:val="left" w:pos="6412"/>
-        <w:tab w:val="left" w:pos="7328"/>
-        <w:tab w:val="left" w:pos="8244"/>
-        <w:tab w:val="left" w:pos="9160"/>
-        <w:tab w:val="left" w:pos="10076"/>
-        <w:tab w:val="left" w:pos="10992"/>
-        <w:tab w:val="left" w:pos="11908"/>
-        <w:tab w:val="left" w:pos="12824"/>
-        <w:tab w:val="left" w:pos="13740"/>
-        <w:tab w:val="left" w:pos="14656"/>
-      </w:tabs>
-      <w:spacing w:after="0" w:line="240" w:lineRule="auto"/>
-    </w:pPr>
-    <w:rPr>
-      <w:rFonts w:ascii="Courier New" w:eastAsia="Times New Roman" w:hAnsi="Courier New" w:cs="Courier New"/>
-      <w:sz w:val="20"/>
-      <w:szCs w:val="20"/>
-    </w:rPr>
-  </w:style>
-  <w:style w:type="character" w:customStyle="1" w:styleId="HTMLconformatoprevioCar">
-    <w:name w:val="HTML con formato previo Car"/>
-    <w:basedOn w:val="Fuentedeprrafopredeter"/>
-    <w:link w:val="HTMLconformatoprevio"/>
-    <w:uiPriority w:val="99"/>
-    <w:semiHidden/>
-    <w:rsid w:val="005A1F36"/>
-    <w:rPr>
-      <w:rFonts w:ascii="Courier New" w:eastAsia="Times New Roman" w:hAnsi="Courier New" w:cs="Courier New"/>
-      <w:sz w:val="20"/>
-      <w:szCs w:val="20"/>
-    </w:rPr>
-  </w:style>
-  <w:style w:type="paragraph" w:styleId="TtulodeTDC">
-    <w:name w:val="TOC Heading"/>
-    <w:basedOn w:val="Ttulo1"/>
-    <w:next w:val="Normal"/>
-    <w:uiPriority w:val="39"/>
-    <w:unhideWhenUsed/>
-    <w:qFormat/>
-    <w:rsid w:val="00767DEF"/>
-    <w:pPr>
-      <w:spacing w:after="0"/>
-      <w:outlineLvl w:val="9"/>
-    </w:pPr>
-    <w:rPr>
-      <w:rFonts w:asciiTheme="majorHAnsi" w:eastAsiaTheme="majorEastAsia" w:hAnsiTheme="majorHAnsi" w:cstheme="majorBidi"/>
-      <w:bCs/>
-      <w:color w:val="75A42E" w:themeColor="accent1" w:themeShade="BF"/>
-      <w:sz w:val="28"/>
-      <w:szCs w:val="28"/>
-    </w:rPr>
-  </w:style>
-  <w:style w:type="table" w:styleId="Tablaconcuadrcula">
-    <w:name w:val="Table Grid"/>
-    <w:basedOn w:val="Tablanormal"/>
-    <w:uiPriority w:val="39"/>
-    <w:rsid w:val="00AE4563"/>
-    <w:pPr>
-      <w:spacing w:after="0" w:line="240" w:lineRule="auto"/>
-    </w:pPr>
-    <w:tblPr>
-      <w:tblBorders>
-        <w:top w:val="single" w:sz="4" w:space="0" w:color="auto"/>
-        <w:left w:val="single" w:sz="4" w:space="0" w:color="auto"/>
-        <w:bottom w:val="single" w:sz="4" w:space="0" w:color="auto"/>
-        <w:right w:val="single" w:sz="4" w:space="0" w:color="auto"/>
-        <w:insideH w:val="single" w:sz="4" w:space="0" w:color="auto"/>
-        <w:insideV w:val="single" w:sz="4" w:space="0" w:color="auto"/>
-      </w:tblBorders>
-    </w:tblPr>
-  </w:style>
-  <w:style w:type="paragraph" w:styleId="TDC1">
-    <w:name w:val="toc 1"/>
-    <w:basedOn w:val="Normal"/>
-    <w:next w:val="Normal"/>
-    <w:autoRedefine/>
-    <w:uiPriority w:val="39"/>
-    <w:unhideWhenUsed/>
-    <w:rsid w:val="001A26A2"/>
-    <w:pPr>
-      <w:spacing w:after="100"/>
-    </w:pPr>
-  </w:style>
-  <w:style w:type="paragraph" w:styleId="TDC2">
-    <w:name w:val="toc 2"/>
-    <w:basedOn w:val="Normal"/>
-    <w:next w:val="Normal"/>
-    <w:autoRedefine/>
-    <w:uiPriority w:val="39"/>
-    <w:unhideWhenUsed/>
-    <w:rsid w:val="001A26A2"/>
-    <w:pPr>
-      <w:spacing w:after="100"/>
-      <w:ind w:left="240"/>
-    </w:pPr>
-  </w:style>
-  <w:style w:type="character" w:styleId="Hipervnculo">
-    <w:name w:val="Hyperlink"/>
-    <w:basedOn w:val="Fuentedeprrafopredeter"/>
-    <w:uiPriority w:val="99"/>
-    <w:unhideWhenUsed/>
-    <w:rsid w:val="001A26A2"/>
-    <w:rPr>
-      <w:color w:val="B8FA56" w:themeColor="hyperlink"/>
-      <w:u w:val="single"/>
-    </w:rPr>
-  </w:style>
-  <w:style w:type="table" w:customStyle="1" w:styleId="PlainTable1">
-    <w:name w:val="Plain Table 1"/>
-    <w:basedOn w:val="Tablanormal"/>
-    <w:uiPriority w:val="41"/>
-    <w:rsid w:val="007C1CB4"/>
-    <w:pPr>
-      <w:spacing w:after="0" w:line="240" w:lineRule="auto"/>
-    </w:pPr>
-    <w:rPr>
-      <w:rFonts w:asciiTheme="minorHAnsi" w:eastAsiaTheme="minorHAnsi" w:hAnsiTheme="minorHAnsi" w:cstheme="minorBidi"/>
-      <w:lang w:val="es-ES" w:eastAsia="en-US"/>
-    </w:rPr>
-    <w:tblPr>
-      <w:tblStyleRowBandSize w:val="1"/>
-      <w:tblStyleColBandSize w:val="1"/>
-      <w:tblBorders>
-        <w:top w:val="single" w:sz="4" w:space="0" w:color="BFBFBF" w:themeColor="background1" w:themeShade="BF"/>
-        <w:left w:val="single" w:sz="4" w:space="0" w:color="BFBFBF" w:themeColor="background1" w:themeShade="BF"/>
-        <w:bottom w:val="single" w:sz="4" w:space="0" w:color="BFBFBF" w:themeColor="background1" w:themeShade="BF"/>
-        <w:right w:val="single" w:sz="4" w:space="0" w:color="BFBFBF" w:themeColor="background1" w:themeShade="BF"/>
-        <w:insideH w:val="single" w:sz="4" w:space="0" w:color="BFBFBF" w:themeColor="background1" w:themeShade="BF"/>
-        <w:insideV w:val="single" w:sz="4" w:space="0" w:color="BFBFBF" w:themeColor="background1" w:themeShade="BF"/>
-      </w:tblBorders>
-    </w:tblPr>
-    <w:tblStylePr w:type="firstRow">
-      <w:rPr>
-        <w:b/>
-        <w:bCs/>
-      </w:rPr>
-    </w:tblStylePr>
-    <w:tblStylePr w:type="lastRow">
-      <w:rPr>
-        <w:b/>
-        <w:bCs/>
-      </w:rPr>
-      <w:tblPr/>
-      <w:tcPr>
-        <w:tcBorders>
-          <w:top w:val="double" w:sz="4" w:space="0" w:color="BFBFBF" w:themeColor="background1" w:themeShade="BF"/>
-        </w:tcBorders>
-      </w:tcPr>
-    </w:tblStylePr>
-    <w:tblStylePr w:type="firstCol">
-      <w:rPr>
-        <w:b/>
-        <w:bCs/>
-      </w:rPr>
-    </w:tblStylePr>
-    <w:tblStylePr w:type="lastCol">
-      <w:rPr>
-        <w:b/>
-        <w:bCs/>
-      </w:rPr>
-    </w:tblStylePr>
-    <w:tblStylePr w:type="band1Vert">
-      <w:tblPr/>
-      <w:tcPr>
-        <w:shd w:val="clear" w:color="auto" w:fill="F2F2F2" w:themeFill="background1" w:themeFillShade="F2"/>
-      </w:tcPr>
-    </w:tblStylePr>
-    <w:tblStylePr w:type="band1Horz">
-      <w:tblPr/>
-      <w:tcPr>
-        <w:shd w:val="clear" w:color="auto" w:fill="F2F2F2" w:themeFill="background1" w:themeFillShade="F2"/>
-      </w:tcPr>
-    </w:tblStylePr>
-  </w:style>
-  <w:style w:type="table" w:customStyle="1" w:styleId="ListTable3">
-    <w:name w:val="List Table 3"/>
-    <w:basedOn w:val="Tablanormal"/>
-    <w:uiPriority w:val="48"/>
-    <w:rsid w:val="007D190E"/>
-    <w:pPr>
-      <w:spacing w:after="0" w:line="240" w:lineRule="auto"/>
-    </w:pPr>
-    <w:rPr>
-      <w:rFonts w:asciiTheme="minorHAnsi" w:eastAsiaTheme="minorHAnsi" w:hAnsiTheme="minorHAnsi" w:cstheme="minorBidi"/>
-      <w:lang w:val="es-ES" w:eastAsia="en-US"/>
-    </w:rPr>
-    <w:tblPr>
-      <w:tblStyleRowBandSize w:val="1"/>
-      <w:tblStyleColBandSize w:val="1"/>
-      <w:tblInd w:w="0" w:type="nil"/>
-      <w:tblBorders>
-        <w:top w:val="single" w:sz="4" w:space="0" w:color="000000" w:themeColor="text1"/>
-        <w:left w:val="single" w:sz="4" w:space="0" w:color="000000" w:themeColor="text1"/>
-        <w:bottom w:val="single" w:sz="4" w:space="0" w:color="000000" w:themeColor="text1"/>
-        <w:right w:val="single" w:sz="4" w:space="0" w:color="000000" w:themeColor="text1"/>
-      </w:tblBorders>
-    </w:tblPr>
-    <w:tblStylePr w:type="firstRow">
-      <w:rPr>
-        <w:b/>
-        <w:bCs/>
-        <w:color w:val="FFFFFF" w:themeColor="background1"/>
-      </w:rPr>
-      <w:tblPr/>
-      <w:tcPr>
-        <w:shd w:val="clear" w:color="auto" w:fill="000000" w:themeFill="text1"/>
-      </w:tcPr>
-    </w:tblStylePr>
-    <w:tblStylePr w:type="lastRow">
-      <w:rPr>
-        <w:b/>
-        <w:bCs/>
-      </w:rPr>
-      <w:tblPr/>
-      <w:tcPr>
-        <w:tcBorders>
-          <w:top w:val="double" w:sz="4" w:space="0" w:color="000000" w:themeColor="text1"/>
-        </w:tcBorders>
-        <w:shd w:val="clear" w:color="auto" w:fill="FFFFFF" w:themeFill="background1"/>
-      </w:tcPr>
-    </w:tblStylePr>
-    <w:tblStylePr w:type="firstCol">
-      <w:rPr>
-        <w:b/>
-        <w:bCs/>
-      </w:rPr>
-      <w:tblPr/>
-      <w:tcPr>
-        <w:tcBorders>
-          <w:right w:val="nil"/>
-        </w:tcBorders>
-        <w:shd w:val="clear" w:color="auto" w:fill="FFFFFF" w:themeFill="background1"/>
-      </w:tcPr>
-    </w:tblStylePr>
-    <w:tblStylePr w:type="lastCol">
-      <w:rPr>
-        <w:b/>
-        <w:bCs/>
-      </w:rPr>
-      <w:tblPr/>
-      <w:tcPr>
-        <w:tcBorders>
-          <w:left w:val="nil"/>
-        </w:tcBorders>
-        <w:shd w:val="clear" w:color="auto" w:fill="FFFFFF" w:themeFill="background1"/>
-      </w:tcPr>
-    </w:tblStylePr>
-    <w:tblStylePr w:type="band1Vert">
-      <w:tblPr/>
-      <w:tcPr>
-        <w:tcBorders>
-          <w:left w:val="single" w:sz="4" w:space="0" w:color="000000" w:themeColor="text1"/>
-          <w:right w:val="single" w:sz="4" w:space="0" w:color="000000" w:themeColor="text1"/>
-        </w:tcBorders>
-      </w:tcPr>
-    </w:tblStylePr>
-    <w:tblStylePr w:type="band1Horz">
-      <w:tblPr/>
-      <w:tcPr>
-        <w:tcBorders>
-          <w:top w:val="single" w:sz="4" w:space="0" w:color="000000" w:themeColor="text1"/>
-          <w:bottom w:val="single" w:sz="4" w:space="0" w:color="000000" w:themeColor="text1"/>
-          <w:insideH w:val="nil"/>
-        </w:tcBorders>
-      </w:tcPr>
-    </w:tblStylePr>
-    <w:tblStylePr w:type="neCell">
-      <w:tblPr/>
-      <w:tcPr>
-        <w:tcBorders>
-          <w:left w:val="nil"/>
-          <w:bottom w:val="nil"/>
-        </w:tcBorders>
-      </w:tcPr>
-    </w:tblStylePr>
-    <w:tblStylePr w:type="nwCell">
-      <w:tblPr/>
-      <w:tcPr>
-        <w:tcBorders>
-          <w:bottom w:val="nil"/>
-          <w:right w:val="nil"/>
-        </w:tcBorders>
-      </w:tcPr>
-    </w:tblStylePr>
-    <w:tblStylePr w:type="seCell">
-      <w:tblPr/>
-      <w:tcPr>
-        <w:tcBorders>
-          <w:top w:val="double" w:sz="4" w:space="0" w:color="000000" w:themeColor="text1"/>
-          <w:left w:val="nil"/>
-        </w:tcBorders>
-      </w:tcPr>
-    </w:tblStylePr>
-    <w:tblStylePr w:type="swCell">
-      <w:tblPr/>
-      <w:tcPr>
-        <w:tcBorders>
-          <w:top w:val="double" w:sz="4" w:space="0" w:color="000000" w:themeColor="text1"/>
-          <w:right w:val="nil"/>
-        </w:tcBorders>
-      </w:tcPr>
-    </w:tblStylePr>
-  </w:style>
-  <w:style w:type="table" w:customStyle="1" w:styleId="GridTable4Accent5">
-    <w:name w:val="Grid Table 4 Accent 5"/>
-    <w:basedOn w:val="Tablanormal"/>
-    <w:uiPriority w:val="49"/>
-    <w:rsid w:val="007839CB"/>
-    <w:pPr>
-      <w:spacing w:after="0" w:line="240" w:lineRule="auto"/>
-    </w:pPr>
-    <w:rPr>
-      <w:rFonts w:asciiTheme="minorHAnsi" w:eastAsiaTheme="minorHAnsi" w:hAnsiTheme="minorHAnsi" w:cstheme="minorBidi"/>
-      <w:lang w:val="es-ES" w:eastAsia="en-US"/>
-    </w:rPr>
-    <w:tblPr>
-      <w:tblStyleRowBandSize w:val="1"/>
-      <w:tblStyleColBandSize w:val="1"/>
-      <w:tblInd w:w="0" w:type="nil"/>
-      <w:tblBorders>
-        <w:top w:val="single" w:sz="4" w:space="0" w:color="A1C5E0" w:themeColor="accent5" w:themeTint="99"/>
-        <w:left w:val="single" w:sz="4" w:space="0" w:color="A1C5E0" w:themeColor="accent5" w:themeTint="99"/>
-        <w:bottom w:val="single" w:sz="4" w:space="0" w:color="A1C5E0" w:themeColor="accent5" w:themeTint="99"/>
-        <w:right w:val="single" w:sz="4" w:space="0" w:color="A1C5E0" w:themeColor="accent5" w:themeTint="99"/>
-        <w:insideH w:val="single" w:sz="4" w:space="0" w:color="A1C5E0" w:themeColor="accent5" w:themeTint="99"/>
-        <w:insideV w:val="single" w:sz="4" w:space="0" w:color="A1C5E0" w:themeColor="accent5" w:themeTint="99"/>
-      </w:tblBorders>
-    </w:tblPr>
-    <w:tblStylePr w:type="firstRow">
-      <w:rPr>
-        <w:b/>
-        <w:bCs/>
-        <w:color w:val="FFFFFF" w:themeColor="background1"/>
-      </w:rPr>
-      <w:tblPr/>
-      <w:tcPr>
-        <w:tcBorders>
-          <w:top w:val="single" w:sz="4" w:space="0" w:color="63A0CC" w:themeColor="accent5"/>
-          <w:left w:val="single" w:sz="4" w:space="0" w:color="63A0CC" w:themeColor="accent5"/>
-          <w:bottom w:val="single" w:sz="4" w:space="0" w:color="63A0CC" w:themeColor="accent5"/>
-          <w:right w:val="single" w:sz="4" w:space="0" w:color="63A0CC" w:themeColor="accent5"/>
-          <w:insideH w:val="nil"/>
-          <w:insideV w:val="nil"/>
-        </w:tcBorders>
-        <w:shd w:val="clear" w:color="auto" w:fill="63A0CC" w:themeFill="accent5"/>
-      </w:tcPr>
-    </w:tblStylePr>
-    <w:tblStylePr w:type="lastRow">
-      <w:rPr>
-        <w:b/>
-        <w:bCs/>
-      </w:rPr>
-      <w:tblPr/>
-      <w:tcPr>
-        <w:tcBorders>
-          <w:top w:val="double" w:sz="4" w:space="0" w:color="63A0CC" w:themeColor="accent5"/>
-        </w:tcBorders>
-      </w:tcPr>
-    </w:tblStylePr>
-    <w:tblStylePr w:type="firstCol">
-      <w:rPr>
-        <w:b/>
-        <w:bCs/>
-      </w:rPr>
-    </w:tblStylePr>
-    <w:tblStylePr w:type="lastCol">
-      <w:rPr>
-        <w:b/>
-        <w:bCs/>
-      </w:rPr>
-    </w:tblStylePr>
-    <w:tblStylePr w:type="band1Vert">
-      <w:tblPr/>
-      <w:tcPr>
-        <w:shd w:val="clear" w:color="auto" w:fill="DFEBF4" w:themeFill="accent5" w:themeFillTint="33"/>
-      </w:tcPr>
-    </w:tblStylePr>
-    <w:tblStylePr w:type="band1Horz">
-      <w:tblPr/>
-      <w:tcPr>
-        <w:shd w:val="clear" w:color="auto" w:fill="DFEBF4" w:themeFill="accent5" w:themeFillTint="33"/>
-      </w:tcPr>
-    </w:tblStylePr>
-  </w:style>
-  <w:style w:type="table" w:customStyle="1" w:styleId="GridTable4Accent1">
-    <w:name w:val="Grid Table 4 Accent 1"/>
+  <w:style w:type="table" w:customStyle="1" w:styleId="Tabladecuadrcula4-nfasis11">
+    <w:name w:val="Tabla de cuadrícula 4 - Énfasis 11"/>
     <w:basedOn w:val="Tablanormal"/>
     <w:uiPriority w:val="49"/>
     <w:rsid w:val="002F7844"/>
@@ -20803,7 +19898,7 @@
   <a:extraClrSchemeLst/>
   <a:extLst>
     <a:ext uri="{05A4C25C-085E-4340-85A3-A5531E510DB2}">
-      <thm15:themeFamily xmlns:thm15="http://schemas.microsoft.com/office/thememl/2012/main" xmlns="" name="Circuit" id="{0AC2F7E7-15F5-431C-B2A2-456FE929F56C}" vid="{0911B802-464C-4241-8DD9-B60FF88E379F}"/>
+      <thm15:themeFamily xmlns:thm15="http://schemas.microsoft.com/office/thememl/2012/main" name="Circuit" id="{0AC2F7E7-15F5-431C-B2A2-456FE929F56C}" vid="{0911B802-464C-4241-8DD9-B60FF88E379F}"/>
     </a:ext>
   </a:extLst>
 </a:theme>
@@ -20829,7 +19924,7 @@
 </file>
 
 <file path=customXml/itemProps2.xml><?xml version="1.0" encoding="utf-8"?>
-<ds:datastoreItem xmlns:ds="http://schemas.openxmlformats.org/officeDocument/2006/customXml" ds:itemID="{10C5E1D2-E2FA-4FA3-9F9A-72FCE00AB4E6}">
+<ds:datastoreItem xmlns:ds="http://schemas.openxmlformats.org/officeDocument/2006/customXml" ds:itemID="{3D2D7CEB-92E6-4118-8EC2-81116869361D}">
   <ds:schemaRefs>
     <ds:schemaRef ds:uri="http://schemas.openxmlformats.org/officeDocument/2006/bibliography"/>
   </ds:schemaRefs>

</xml_diff>